<commit_message>
Ispravljene su greske u dokumentu.
</commit_message>
<xml_diff>
--- a/OnlineTires.com dokumentacija_Eldar_Pepic/OnlineTires.com_E7Team Vizija_sistema_Eldar_Pepic.docx
+++ b/OnlineTires.com dokumentacija_Eldar_Pepic/OnlineTires.com_E7Team Vizija_sistema_Eldar_Pepic.docx
@@ -1,6 +1,6 @@
 
 <file path=word/document.xml><?xml version="1.0" encoding="utf-8"?>
-<w:document xmlns:wpc="http://schemas.microsoft.com/office/word/2010/wordprocessingCanvas" xmlns:mc="http://schemas.openxmlformats.org/markup-compatibility/2006" xmlns:o="urn:schemas-microsoft-com:office:office" xmlns:r="http://schemas.openxmlformats.org/officeDocument/2006/relationships" xmlns:m="http://schemas.openxmlformats.org/officeDocument/2006/math" xmlns:v="urn:schemas-microsoft-com:vml" xmlns:wp14="http://schemas.microsoft.com/office/word/2010/wordprocessingDrawing" xmlns:wp="http://schemas.openxmlformats.org/drawingml/2006/wordprocessingDrawing" xmlns:w10="urn:schemas-microsoft-com:office:word" xmlns:w="http://schemas.openxmlformats.org/wordprocessingml/2006/main" xmlns:w14="http://schemas.microsoft.com/office/word/2010/wordml" xmlns:w15="http://schemas.microsoft.com/office/word/2012/wordml" xmlns:wpg="http://schemas.microsoft.com/office/word/2010/wordprocessingGroup" xmlns:wpi="http://schemas.microsoft.com/office/word/2010/wordprocessingInk" xmlns:wne="http://schemas.microsoft.com/office/word/2006/wordml" xmlns:wps="http://schemas.microsoft.com/office/word/2010/wordprocessingShape" mc:Ignorable="w14 w15 wp14">
+<w:document xmlns:wpc="http://schemas.microsoft.com/office/word/2010/wordprocessingCanvas" xmlns:cx="http://schemas.microsoft.com/office/drawing/2014/chartex" xmlns:cx1="http://schemas.microsoft.com/office/drawing/2015/9/8/chartex" xmlns:cx2="http://schemas.microsoft.com/office/drawing/2015/10/21/chartex" xmlns:cx3="http://schemas.microsoft.com/office/drawing/2016/5/9/chartex" xmlns:cx4="http://schemas.microsoft.com/office/drawing/2016/5/10/chartex" xmlns:cx5="http://schemas.microsoft.com/office/drawing/2016/5/11/chartex" xmlns:cx6="http://schemas.microsoft.com/office/drawing/2016/5/12/chartex" xmlns:cx7="http://schemas.microsoft.com/office/drawing/2016/5/13/chartex" xmlns:cx8="http://schemas.microsoft.com/office/drawing/2016/5/14/chartex" xmlns:mc="http://schemas.openxmlformats.org/markup-compatibility/2006" xmlns:aink="http://schemas.microsoft.com/office/drawing/2016/ink" xmlns:am3d="http://schemas.microsoft.com/office/drawing/2017/model3d" xmlns:o="urn:schemas-microsoft-com:office:office" xmlns:r="http://schemas.openxmlformats.org/officeDocument/2006/relationships" xmlns:m="http://schemas.openxmlformats.org/officeDocument/2006/math" xmlns:v="urn:schemas-microsoft-com:vml" xmlns:wp14="http://schemas.microsoft.com/office/word/2010/wordprocessingDrawing" xmlns:wp="http://schemas.openxmlformats.org/drawingml/2006/wordprocessingDrawing" xmlns:w10="urn:schemas-microsoft-com:office:word" xmlns:w="http://schemas.openxmlformats.org/wordprocessingml/2006/main" xmlns:w14="http://schemas.microsoft.com/office/word/2010/wordml" xmlns:w15="http://schemas.microsoft.com/office/word/2012/wordml" xmlns:w16cex="http://schemas.microsoft.com/office/word/2018/wordml/cex" xmlns:w16cid="http://schemas.microsoft.com/office/word/2016/wordml/cid" xmlns:w16="http://schemas.microsoft.com/office/word/2018/wordml" xmlns:w16sdtdh="http://schemas.microsoft.com/office/word/2020/wordml/sdtdatahash" xmlns:w16se="http://schemas.microsoft.com/office/word/2015/wordml/symex" xmlns:wpg="http://schemas.microsoft.com/office/word/2010/wordprocessingGroup" xmlns:wpi="http://schemas.microsoft.com/office/word/2010/wordprocessingInk" xmlns:wne="http://schemas.microsoft.com/office/word/2006/wordml" xmlns:wps="http://schemas.microsoft.com/office/word/2010/wordprocessingShape" mc:Ignorable="w14 w15 w16se w16cid w16 w16cex w16sdtdh wp14">
   <w:body>
     <w:p>
       <w:pPr>
@@ -2853,7 +2853,23 @@
                 <w:szCs w:val="24"/>
                 <w:lang w:val="sr-Latn-BA"/>
               </w:rPr>
-              <w:t>Web aplikacija koja korisnicima omogućava brzu i laku pretragu svih vrsta guma, za sve tipove vozila. Pored guma koje ovaj sajt nudi, korisnicima će biti dostupni i razni auto delovi i oprema. To će sve moći naručivati online putem, za šta je potrebno imati svoj nalog.</w:t>
+              <w:t>K</w:t>
+            </w:r>
+            <w:r>
+              <w:rPr>
+                <w:sz w:val="24"/>
+                <w:szCs w:val="24"/>
+                <w:lang w:val="sr-Latn-BA"/>
+              </w:rPr>
+              <w:t>omplikovanost</w:t>
+            </w:r>
+            <w:r>
+              <w:rPr>
+                <w:sz w:val="24"/>
+                <w:szCs w:val="24"/>
+                <w:lang w:val="sr-Latn-BA"/>
+              </w:rPr>
+              <w:t xml:space="preserve"> korišćenja sličnih web aplikacija.</w:t>
             </w:r>
           </w:p>
         </w:tc>
@@ -2907,7 +2923,6 @@
               <w:pStyle w:val="BodyText"/>
               <w:ind w:left="0"/>
               <w:rPr>
-                <w:color w:val="000000"/>
                 <w:sz w:val="24"/>
                 <w:szCs w:val="24"/>
                 <w:lang w:val="sr-Latn-BA"/>
@@ -2915,12 +2930,11 @@
             </w:pPr>
             <w:r>
               <w:rPr>
-                <w:color w:val="000000"/>
                 <w:sz w:val="24"/>
                 <w:szCs w:val="24"/>
                 <w:lang w:val="sr-Latn-CS"/>
               </w:rPr>
-              <w:t>Sve vozače</w:t>
+              <w:t>Članove i posetioce sajta.</w:t>
             </w:r>
           </w:p>
         </w:tc>
@@ -4300,8 +4314,6 @@
         </w:rPr>
         <w:t xml:space="preserve"> proizvoda</w:t>
       </w:r>
-      <w:bookmarkStart w:id="10" w:name="_GoBack"/>
-      <w:bookmarkEnd w:id="10"/>
       <w:r>
         <w:rPr>
           <w:sz w:val="24"/>
@@ -4463,7 +4475,7 @@
           <w:lang w:val="sr-Latn-CS"/>
         </w:rPr>
       </w:pPr>
-      <w:bookmarkStart w:id="11" w:name="_Toc18350"/>
+      <w:bookmarkStart w:id="10" w:name="_Toc18350"/>
       <w:r>
         <w:rPr>
           <w:sz w:val="24"/>
@@ -4472,7 +4484,7 @@
         </w:rPr>
         <w:t>Opis okruženja</w:t>
       </w:r>
-      <w:bookmarkEnd w:id="11"/>
+      <w:bookmarkEnd w:id="10"/>
     </w:p>
     <w:p>
       <w:pPr>
@@ -4513,7 +4525,7 @@
           <w:lang w:val="sr-Latn-CS"/>
         </w:rPr>
       </w:pPr>
-      <w:bookmarkStart w:id="12" w:name="_Toc9921"/>
+      <w:bookmarkStart w:id="11" w:name="_Toc9921"/>
       <w:r>
         <w:rPr>
           <w:sz w:val="24"/>
@@ -4522,7 +4534,7 @@
         </w:rPr>
         <w:t>Osnovne potrebe korisnika</w:t>
       </w:r>
-      <w:bookmarkEnd w:id="12"/>
+      <w:bookmarkEnd w:id="11"/>
     </w:p>
     <w:p>
       <w:pPr>
@@ -4614,7 +4626,7 @@
           <w:lang w:val="sr-Latn-CS"/>
         </w:rPr>
       </w:pPr>
-      <w:bookmarkStart w:id="13" w:name="_Toc30150"/>
+      <w:bookmarkStart w:id="12" w:name="_Toc30150"/>
       <w:r>
         <w:rPr>
           <w:sz w:val="24"/>
@@ -4623,7 +4635,7 @@
         </w:rPr>
         <w:t>Alternative i konkurencija</w:t>
       </w:r>
-      <w:bookmarkEnd w:id="13"/>
+      <w:bookmarkEnd w:id="12"/>
     </w:p>
     <w:p>
       <w:pPr>
@@ -4662,14 +4674,14 @@
           <w:lang w:val="sr-Latn-CS"/>
         </w:rPr>
       </w:pPr>
-      <w:bookmarkStart w:id="14" w:name="_Toc7341"/>
+      <w:bookmarkStart w:id="13" w:name="_Toc7341"/>
       <w:r>
         <w:rPr>
           <w:lang w:val="sr-Latn-CS"/>
         </w:rPr>
         <w:t>Opis proizvoda</w:t>
       </w:r>
-      <w:bookmarkEnd w:id="14"/>
+      <w:bookmarkEnd w:id="13"/>
     </w:p>
     <w:p>
       <w:pPr>
@@ -4715,7 +4727,7 @@
           <w:lang w:val="sr-Latn-CS"/>
         </w:rPr>
       </w:pPr>
-      <w:bookmarkStart w:id="15" w:name="_Toc8714"/>
+      <w:bookmarkStart w:id="14" w:name="_Toc8714"/>
       <w:r>
         <w:rPr>
           <w:sz w:val="24"/>
@@ -4724,7 +4736,7 @@
         </w:rPr>
         <w:t>Perspektiva proizvoda</w:t>
       </w:r>
-      <w:bookmarkEnd w:id="15"/>
+      <w:bookmarkEnd w:id="14"/>
       <w:r>
         <w:rPr>
           <w:sz w:val="24"/>
@@ -4850,7 +4862,7 @@
         <mc:AlternateContent>
           <mc:Choice Requires="wpg">
             <w:drawing>
-              <wp:inline distT="0" distB="0" distL="0" distR="0">
+              <wp:inline distT="0" distB="0" distL="0" distR="0" wp14:anchorId="09087D18" wp14:editId="25B3BCC4">
                 <wp:extent cx="5172075" cy="1575435"/>
                 <wp:effectExtent l="9525" t="9525" r="9525" b="5715"/>
                 <wp:docPr id="6" name="Group 6"/>
@@ -5248,13 +5260,13 @@
           </mc:Choice>
           <mc:Fallback>
             <w:pict>
-              <v:group id="Group 6" o:spid="_x0000_s1026" style="width:407.25pt;height:124.05pt;mso-position-horizontal-relative:char;mso-position-vertical-relative:line" coordorigin="2448,2688" coordsize="8145,1996" o:gfxdata="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">
-                <v:oval id="Oval 29" o:spid="_x0000_s1027" style="position:absolute;left:5661;top:2704;width:1800;height:1800;visibility:visible;mso-wrap-style:square;v-text-anchor:top" o:gfxdata="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"/>
+              <v:group w14:anchorId="09087D18" id="Group 6" o:spid="_x0000_s1026" style="width:407.25pt;height:124.05pt;mso-position-horizontal-relative:char;mso-position-vertical-relative:line" coordorigin="2448,2688" coordsize="8145,1996" o:gfxdata="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">
+                <v:oval id="Oval 29" o:spid="_x0000_s1027" style="position:absolute;left:5661;top:2704;width:1800;height:1800;visibility:visible;mso-wrap-style:square;v-text-anchor:top" o:gfxdata="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"/>
                 <v:shapetype id="_x0000_t202" coordsize="21600,21600" o:spt="202" path="m,l,21600r21600,l21600,xe">
                   <v:stroke joinstyle="miter"/>
                   <v:path gradientshapeok="t" o:connecttype="rect"/>
                 </v:shapetype>
-                <v:shape id="Text Box 30" o:spid="_x0000_s1028" type="#_x0000_t202" style="position:absolute;left:6021;top:3244;width:1080;height:700;visibility:visible;mso-wrap-style:square;v-text-anchor:top" o:gfxdata="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" stroked="f">
+                <v:shape id="Text Box 30" o:spid="_x0000_s1028" type="#_x0000_t202" style="position:absolute;left:6021;top:3244;width:1080;height:700;visibility:visible;mso-wrap-style:square;v-text-anchor:top" o:gfxdata="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" stroked="f">
                   <v:textbox>
                     <w:txbxContent>
                       <w:p>
@@ -5278,7 +5290,7 @@
                     </w:txbxContent>
                   </v:textbox>
                 </v:shape>
-                <v:shape id="Text Box 31" o:spid="_x0000_s1029" type="#_x0000_t202" style="position:absolute;left:8721;top:3064;width:1872;height:1080;visibility:visible;mso-wrap-style:square;v-text-anchor:top" o:gfxdata="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">
+                <v:shape id="Text Box 31" o:spid="_x0000_s1029" type="#_x0000_t202" style="position:absolute;left:8721;top:3064;width:1872;height:1080;visibility:visible;mso-wrap-style:square;v-text-anchor:top" o:gfxdata="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">
                   <v:textbox>
                     <w:txbxContent>
                       <w:p>
@@ -5309,7 +5321,7 @@
                     </w:txbxContent>
                   </v:textbox>
                 </v:shape>
-                <v:shape id="Text Box 32" o:spid="_x0000_s1030" type="#_x0000_t202" style="position:absolute;left:2448;top:2688;width:1953;height:1996;visibility:visible;mso-wrap-style:square;v-text-anchor:top" o:gfxdata="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">
+                <v:shape id="Text Box 32" o:spid="_x0000_s1030" type="#_x0000_t202" style="position:absolute;left:2448;top:2688;width:1953;height:1996;visibility:visible;mso-wrap-style:square;v-text-anchor:top" o:gfxdata="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">
                   <v:textbox>
                     <w:txbxContent>
                       <w:p>
@@ -5442,10 +5454,10 @@
                     </w:txbxContent>
                   </v:textbox>
                 </v:shape>
-                <v:line id="Lines 33" o:spid="_x0000_s1031" style="position:absolute;visibility:visible;mso-wrap-style:square" from="4401,3604" to="5661,3604" o:connectortype="straight" o:gfxdata="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">
+                <v:line id="Lines 33" o:spid="_x0000_s1031" style="position:absolute;visibility:visible;mso-wrap-style:square" from="4401,3604" to="5661,3604" o:connectortype="straight" o:gfxdata="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">
                   <v:stroke startarrow="block" endarrow="block"/>
                 </v:line>
-                <v:line id="Lines 34" o:spid="_x0000_s1032" style="position:absolute;flip:x y;visibility:visible;mso-wrap-style:square" from="7461,3604" to="8721,3604" o:connectortype="straight" o:gfxdata="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">
+                <v:line id="Lines 34" o:spid="_x0000_s1032" style="position:absolute;flip:x y;visibility:visible;mso-wrap-style:square" from="7461,3604" to="8721,3604" o:connectortype="straight" o:gfxdata="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">
                   <v:stroke startarrow="block" endarrow="block"/>
                 </v:line>
                 <w10:anchorlock/>
@@ -5545,7 +5557,7 @@
         <mc:AlternateContent>
           <mc:Choice Requires="wpg">
             <w:drawing>
-              <wp:inline distT="0" distB="0" distL="0" distR="0">
+              <wp:inline distT="0" distB="0" distL="0" distR="0" wp14:anchorId="7B5D63C5" wp14:editId="48C98217">
                 <wp:extent cx="3028950" cy="1466215"/>
                 <wp:effectExtent l="0" t="0" r="19050" b="19685"/>
                 <wp:docPr id="1" name="Group 1"/>
@@ -5864,8 +5876,8 @@
           </mc:Choice>
           <mc:Fallback>
             <w:pict>
-              <v:group id="Group 1" o:spid="_x0000_s1033" style="width:238.5pt;height:115.45pt;mso-position-horizontal-relative:char;mso-position-vertical-relative:line" coordorigin="2241,5404" coordsize="4770,2309" o:gfxdata="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">
-                <v:shape id="Text Box 16" o:spid="_x0000_s1034" type="#_x0000_t202" style="position:absolute;left:2241;top:5404;width:1620;height:2309;visibility:visible;mso-wrap-style:square;v-text-anchor:top" o:gfxdata="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">
+              <v:group w14:anchorId="7B5D63C5" id="Group 1" o:spid="_x0000_s1033" style="width:238.5pt;height:115.45pt;mso-position-horizontal-relative:char;mso-position-vertical-relative:line" coordorigin="2241,5404" coordsize="4770,2309" o:gfxdata="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">
+                <v:shape id="Text Box 16" o:spid="_x0000_s1034" type="#_x0000_t202" style="position:absolute;left:2241;top:5404;width:1620;height:2309;visibility:visible;mso-wrap-style:square;v-text-anchor:top" o:gfxdata="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">
                   <v:textbox>
                     <w:txbxContent>
                       <w:p>
@@ -5906,7 +5918,7 @@
                     </w:txbxContent>
                   </v:textbox>
                 </v:shape>
-                <v:shape id="Text Box 17" o:spid="_x0000_s1035" type="#_x0000_t202" style="position:absolute;left:5301;top:5404;width:1710;height:2309;visibility:visible;mso-wrap-style:square;v-text-anchor:top" o:gfxdata="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">
+                <v:shape id="Text Box 17" o:spid="_x0000_s1035" type="#_x0000_t202" style="position:absolute;left:5301;top:5404;width:1710;height:2309;visibility:visible;mso-wrap-style:square;v-text-anchor:top" o:gfxdata="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">
                   <v:textbox>
                     <w:txbxContent>
                       <w:p>
@@ -6021,8 +6033,8 @@
                     </w:txbxContent>
                   </v:textbox>
                 </v:shape>
-                <v:line id="Lines 20" o:spid="_x0000_s1036" style="position:absolute;visibility:visible;mso-wrap-style:square" from="3861,6664" to="5301,6664" o:connectortype="straight" o:gfxdata="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"/>
-                <v:shape id="Text Box 22" o:spid="_x0000_s1037" type="#_x0000_t202" style="position:absolute;left:4041;top:6772;width:1080;height:432;visibility:visible;mso-wrap-style:square;v-text-anchor:top" o:gfxdata="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" stroked="f">
+                <v:line id="Lines 20" o:spid="_x0000_s1036" style="position:absolute;visibility:visible;mso-wrap-style:square" from="3861,6664" to="5301,6664" o:connectortype="straight" o:gfxdata="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"/>
+                <v:shape id="Text Box 22" o:spid="_x0000_s1037" type="#_x0000_t202" style="position:absolute;left:4041;top:6772;width:1080;height:432;visibility:visible;mso-wrap-style:square;v-text-anchor:top" o:gfxdata="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" stroked="f">
                   <v:textbox>
                     <w:txbxContent>
                       <w:p>
@@ -6116,7 +6128,7 @@
           <w:lang w:val="sr-Latn-CS"/>
         </w:rPr>
       </w:pPr>
-      <w:bookmarkStart w:id="16" w:name="_Toc16877"/>
+      <w:bookmarkStart w:id="15" w:name="_Toc16877"/>
       <w:r>
         <w:rPr>
           <w:color w:val="000000"/>
@@ -6126,7 +6138,7 @@
         </w:rPr>
         <w:t>Pregled mogućnosti</w:t>
       </w:r>
-      <w:bookmarkEnd w:id="16"/>
+      <w:bookmarkEnd w:id="15"/>
     </w:p>
     <w:p>
       <w:pPr>
@@ -6541,7 +6553,7 @@
           <w:lang w:val="sr-Latn-CS"/>
         </w:rPr>
       </w:pPr>
-      <w:bookmarkStart w:id="17" w:name="_Toc14275"/>
+      <w:bookmarkStart w:id="16" w:name="_Toc14275"/>
       <w:r>
         <w:rPr>
           <w:sz w:val="24"/>
@@ -6550,7 +6562,7 @@
         </w:rPr>
         <w:t>Pretpostavke i zavisnosti</w:t>
       </w:r>
-      <w:bookmarkEnd w:id="17"/>
+      <w:bookmarkEnd w:id="16"/>
     </w:p>
     <w:p>
       <w:pPr>
@@ -6724,7 +6736,7 @@
           <w:lang w:val="sr-Latn-CS"/>
         </w:rPr>
       </w:pPr>
-      <w:bookmarkStart w:id="18" w:name="_Toc25967"/>
+      <w:bookmarkStart w:id="17" w:name="_Toc25967"/>
       <w:r>
         <w:rPr>
           <w:sz w:val="24"/>
@@ -6733,7 +6745,7 @@
         </w:rPr>
         <w:t>Cena</w:t>
       </w:r>
-      <w:bookmarkEnd w:id="18"/>
+      <w:bookmarkEnd w:id="17"/>
     </w:p>
     <w:p>
       <w:pPr>
@@ -6784,7 +6796,7 @@
           <w:lang w:val="sr-Latn-CS"/>
         </w:rPr>
       </w:pPr>
-      <w:bookmarkStart w:id="19" w:name="_Toc16334"/>
+      <w:bookmarkStart w:id="18" w:name="_Toc16334"/>
       <w:r>
         <w:rPr>
           <w:sz w:val="24"/>
@@ -6793,7 +6805,7 @@
         </w:rPr>
         <w:t>Licenciranje i instalacija</w:t>
       </w:r>
-      <w:bookmarkEnd w:id="19"/>
+      <w:bookmarkEnd w:id="18"/>
     </w:p>
     <w:p>
       <w:pPr>
@@ -6867,14 +6879,14 @@
           <w:lang w:val="sr-Latn-CS"/>
         </w:rPr>
       </w:pPr>
-      <w:bookmarkStart w:id="20" w:name="_Toc5052"/>
+      <w:bookmarkStart w:id="19" w:name="_Toc5052"/>
       <w:r>
         <w:rPr>
           <w:lang w:val="sr-Latn-CS"/>
         </w:rPr>
         <w:t>Funkcionalni zahtevi</w:t>
       </w:r>
-      <w:bookmarkEnd w:id="20"/>
+      <w:bookmarkEnd w:id="19"/>
     </w:p>
     <w:p>
       <w:pPr>
@@ -6920,7 +6932,7 @@
           <w:lang w:val="sr-Latn-CS"/>
         </w:rPr>
       </w:pPr>
-      <w:bookmarkStart w:id="21" w:name="_Toc1857"/>
+      <w:bookmarkStart w:id="20" w:name="_Toc1857"/>
       <w:r>
         <w:rPr>
           <w:sz w:val="24"/>
@@ -6929,7 +6941,7 @@
         </w:rPr>
         <w:t>Prijavljivanje na sistem</w:t>
       </w:r>
-      <w:bookmarkEnd w:id="21"/>
+      <w:bookmarkEnd w:id="20"/>
     </w:p>
     <w:p>
       <w:pPr>
@@ -7076,65 +7088,106 @@
           <w:lang w:val="sr-Latn-CS"/>
         </w:rPr>
       </w:pPr>
-      <w:bookmarkStart w:id="22" w:name="_Toc21881"/>
-      <w:r>
-        <w:rPr>
-          <w:sz w:val="24"/>
-          <w:szCs w:val="24"/>
-          <w:lang w:val="sr-Latn-CS"/>
-        </w:rPr>
-        <w:t xml:space="preserve">Unos, prikaz i ažuriranje osnovnih podataka o </w:t>
-      </w:r>
-      <w:bookmarkEnd w:id="22"/>
-      <w:r>
-        <w:rPr>
-          <w:sz w:val="24"/>
-          <w:szCs w:val="24"/>
-          <w:lang w:val="sr-Latn-CS"/>
-        </w:rPr>
-        <w:t xml:space="preserve">OnlineTires.com </w:t>
+      <w:bookmarkStart w:id="21" w:name="_Toc28392"/>
+      <w:r>
+        <w:rPr>
+          <w:sz w:val="24"/>
+          <w:szCs w:val="24"/>
+          <w:lang w:val="sr-Latn-BA"/>
+        </w:rPr>
+        <w:t>Dodavanje</w:t>
+      </w:r>
+      <w:r>
+        <w:rPr>
+          <w:sz w:val="24"/>
+          <w:szCs w:val="24"/>
+          <w:lang w:val="sr-Latn-BA"/>
+        </w:rPr>
+        <w:t>, ažuriranje</w:t>
+      </w:r>
+      <w:r>
+        <w:rPr>
+          <w:sz w:val="24"/>
+          <w:szCs w:val="24"/>
+          <w:lang w:val="sr-Latn-BA"/>
+        </w:rPr>
+        <w:t>,</w:t>
+      </w:r>
+      <w:r>
+        <w:rPr>
+          <w:sz w:val="24"/>
+          <w:szCs w:val="24"/>
+          <w:lang w:val="sr-Latn-BA"/>
+        </w:rPr>
+        <w:t xml:space="preserve"> brisanje</w:t>
+      </w:r>
+      <w:r>
+        <w:rPr>
+          <w:sz w:val="24"/>
+          <w:szCs w:val="24"/>
+          <w:lang w:val="sr-Latn-BA"/>
+        </w:rPr>
+        <w:t xml:space="preserve"> i prikaz</w:t>
+      </w:r>
+      <w:r>
+        <w:rPr>
+          <w:sz w:val="24"/>
+          <w:szCs w:val="24"/>
+          <w:lang w:val="sr-Latn-BA"/>
+        </w:rPr>
+        <w:t xml:space="preserve"> </w:t>
+      </w:r>
+      <w:bookmarkEnd w:id="21"/>
+      <w:r>
+        <w:rPr>
+          <w:sz w:val="24"/>
+          <w:szCs w:val="24"/>
+          <w:lang w:val="sr-Latn-BA"/>
+        </w:rPr>
+        <w:t xml:space="preserve">proizvoda </w:t>
       </w:r>
     </w:p>
     <w:p>
       <w:pPr>
         <w:pStyle w:val="BodyText"/>
-        <w:ind w:left="1440"/>
-        <w:rPr>
-          <w:sz w:val="24"/>
-          <w:szCs w:val="24"/>
-          <w:lang w:val="sr-Latn-CS"/>
-        </w:rPr>
-      </w:pPr>
-      <w:r>
-        <w:rPr>
-          <w:sz w:val="24"/>
-          <w:szCs w:val="24"/>
-          <w:lang w:val="sr-Latn-CS"/>
-        </w:rPr>
-        <w:t>Administrator je zadužen</w:t>
-      </w:r>
-      <w:r>
-        <w:rPr>
-          <w:sz w:val="24"/>
-          <w:szCs w:val="24"/>
-          <w:lang w:val="sr-Latn-CS"/>
-        </w:rPr>
-        <w:t xml:space="preserve"> za ažuriranje osnovnih podataka o sajtu OnlineTires.com koji će se prikazivati na glavnoj stranici web</w:t>
-      </w:r>
-      <w:r>
-        <w:rPr>
-          <w:sz w:val="24"/>
-          <w:szCs w:val="24"/>
-        </w:rPr>
-        <w:t>-aplikacije.</w:t>
-      </w:r>
-      <w:r>
-        <w:rPr>
-          <w:sz w:val="24"/>
-          <w:szCs w:val="24"/>
-          <w:lang w:val="sr-Latn-CS"/>
-        </w:rPr>
-        <w:t xml:space="preserve"> </w:t>
+        <w:ind w:left="1530"/>
+        <w:rPr>
+          <w:sz w:val="24"/>
+          <w:szCs w:val="24"/>
+          <w:lang w:val="sr-Latn-BA"/>
+        </w:rPr>
+      </w:pPr>
+      <w:r>
+        <w:rPr>
+          <w:sz w:val="24"/>
+          <w:szCs w:val="24"/>
+          <w:lang w:val="sr-Latn-CS"/>
+        </w:rPr>
+        <w:t>Administrator dodaje nove proizvode</w:t>
+      </w:r>
+      <w:r>
+        <w:rPr>
+          <w:sz w:val="24"/>
+          <w:szCs w:val="24"/>
+          <w:lang w:val="sr-Latn-CS"/>
+        </w:rPr>
+        <w:t>, prikazuje proizvode</w:t>
+      </w:r>
+      <w:r>
+        <w:rPr>
+          <w:sz w:val="24"/>
+          <w:szCs w:val="24"/>
+          <w:lang w:val="sr-Latn-CS"/>
+        </w:rPr>
+        <w:t>, ažurira proizvode, briše postojeće proizvode, postavlja ili menja cene datih proizvoda</w:t>
+      </w:r>
+      <w:r>
+        <w:rPr>
+          <w:sz w:val="24"/>
+          <w:szCs w:val="24"/>
+          <w:lang w:val="sr-Latn-BA"/>
+        </w:rPr>
+        <w:t>.</w:t>
       </w:r>
     </w:p>
     <w:p>
@@ -7147,14 +7200,14 @@
           <w:lang w:val="sr-Latn-CS"/>
         </w:rPr>
       </w:pPr>
-      <w:bookmarkStart w:id="23" w:name="_Toc28392"/>
+      <w:bookmarkStart w:id="22" w:name="_Toc11487"/>
       <w:r>
         <w:rPr>
           <w:sz w:val="24"/>
           <w:szCs w:val="24"/>
           <w:lang w:val="sr-Latn-BA"/>
         </w:rPr>
-        <w:t>Dodavanje</w:t>
+        <w:t xml:space="preserve">Dodavanje </w:t>
       </w:r>
       <w:r>
         <w:rPr>
@@ -7162,7 +7215,7 @@
           <w:szCs w:val="24"/>
           <w:lang w:val="sr-Latn-BA"/>
         </w:rPr>
-        <w:t>, ažuriranje i brisanje</w:t>
+        <w:t>specifijacija</w:t>
       </w:r>
       <w:r>
         <w:rPr>
@@ -7170,43 +7223,66 @@
           <w:szCs w:val="24"/>
           <w:lang w:val="sr-Latn-BA"/>
         </w:rPr>
-        <w:t xml:space="preserve"> </w:t>
-      </w:r>
-      <w:bookmarkEnd w:id="23"/>
+        <w:t xml:space="preserve"> i </w:t>
+      </w:r>
+      <w:bookmarkEnd w:id="22"/>
       <w:r>
         <w:rPr>
           <w:sz w:val="24"/>
           <w:szCs w:val="24"/>
           <w:lang w:val="sr-Latn-BA"/>
         </w:rPr>
-        <w:t xml:space="preserve">proizvoda </w:t>
-      </w:r>
-    </w:p>
-    <w:p>
-      <w:pPr>
-        <w:pStyle w:val="BodyText"/>
-        <w:ind w:left="1440"/>
+        <w:t>opisa</w:t>
+      </w:r>
+      <w:r>
         <w:rPr>
           <w:sz w:val="24"/>
           <w:szCs w:val="24"/>
           <w:lang w:val="sr-Latn-BA"/>
         </w:rPr>
-      </w:pPr>
-      <w:r>
-        <w:rPr>
-          <w:sz w:val="24"/>
-          <w:szCs w:val="24"/>
-          <w:lang w:val="sr-Latn-CS"/>
-        </w:rPr>
-        <w:t>Administrator dodaje nove proizvode, ažurira proizvode, briše postojeće proizvode, postavlja ili menja cene datih proizvoda</w:t>
-      </w:r>
-      <w:r>
+        <w:t xml:space="preserve"> proizvoda</w:t>
+      </w:r>
+    </w:p>
+    <w:p>
+      <w:pPr>
+        <w:ind w:left="1530"/>
         <w:rPr>
           <w:sz w:val="24"/>
           <w:szCs w:val="24"/>
           <w:lang w:val="sr-Latn-BA"/>
         </w:rPr>
+      </w:pPr>
+      <w:r>
+        <w:rPr>
+          <w:sz w:val="24"/>
+          <w:szCs w:val="24"/>
+          <w:lang w:val="sr-Latn-BA"/>
+        </w:rPr>
+        <w:t>Administrator je zadužen za dodavanje specifikacije i opisa datom</w:t>
+      </w:r>
+      <w:r>
+        <w:rPr>
+          <w:sz w:val="24"/>
+          <w:szCs w:val="24"/>
+          <w:lang w:val="sr-Latn-BA"/>
+        </w:rPr>
+        <w:t xml:space="preserve"> proizvodu</w:t>
+      </w:r>
+      <w:r>
+        <w:rPr>
+          <w:sz w:val="24"/>
+          <w:szCs w:val="24"/>
+          <w:lang w:val="sr-Latn-BA"/>
+        </w:rPr>
         <w:t>.</w:t>
+      </w:r>
+      <w:r>
+        <w:rPr>
+          <w:sz w:val="24"/>
+          <w:szCs w:val="24"/>
+          <w:lang w:val="sr-Latn-BA"/>
+        </w:rPr>
+        <w:t xml:space="preserve"> Članovi i posetioci sajta imaju pristup navedenim informacijama. </w:t>
       </w:r>
     </w:p>
     <w:p>
@@ -7219,22 +7295,41 @@
           <w:lang w:val="sr-Latn-CS"/>
         </w:rPr>
       </w:pPr>
-      <w:bookmarkStart w:id="24" w:name="_Toc11487"/>
+      <w:bookmarkStart w:id="23" w:name="_Toc4212"/>
       <w:r>
         <w:rPr>
           <w:sz w:val="24"/>
           <w:szCs w:val="24"/>
           <w:lang w:val="sr-Latn-BA"/>
         </w:rPr>
-        <w:t xml:space="preserve">Dodavanje </w:t>
-      </w:r>
+        <w:t xml:space="preserve">Pretraga </w:t>
+      </w:r>
+      <w:bookmarkEnd w:id="23"/>
       <w:r>
         <w:rPr>
           <w:sz w:val="24"/>
           <w:szCs w:val="24"/>
           <w:lang w:val="sr-Latn-BA"/>
         </w:rPr>
-        <w:t>specifijacija</w:t>
+        <w:t>proizvoda</w:t>
+      </w:r>
+    </w:p>
+    <w:p>
+      <w:pPr>
+        <w:pStyle w:val="BodyText"/>
+        <w:ind w:left="1530"/>
+        <w:rPr>
+          <w:sz w:val="24"/>
+          <w:szCs w:val="24"/>
+        </w:rPr>
+      </w:pPr>
+      <w:r>
+        <w:rPr>
+          <w:sz w:val="24"/>
+          <w:szCs w:val="24"/>
+          <w:lang w:val="sr-Latn-CS"/>
+        </w:rPr>
+        <w:t>S</w:t>
       </w:r>
       <w:r>
         <w:rPr>
@@ -7242,34 +7337,31 @@
           <w:szCs w:val="24"/>
           <w:lang w:val="sr-Latn-BA"/>
         </w:rPr>
-        <w:t xml:space="preserve"> i </w:t>
-      </w:r>
-      <w:bookmarkEnd w:id="24"/>
+        <w:t xml:space="preserve">vaki član </w:t>
+      </w:r>
       <w:r>
         <w:rPr>
           <w:sz w:val="24"/>
           <w:szCs w:val="24"/>
           <w:lang w:val="sr-Latn-BA"/>
         </w:rPr>
-        <w:t>opisa</w:t>
-      </w:r>
-    </w:p>
-    <w:p>
-      <w:pPr>
-        <w:ind w:left="1530"/>
+        <w:t xml:space="preserve">i posetilac </w:t>
+      </w:r>
+      <w:r>
         <w:rPr>
           <w:sz w:val="24"/>
           <w:szCs w:val="24"/>
           <w:lang w:val="sr-Latn-BA"/>
         </w:rPr>
-      </w:pPr>
+        <w:t xml:space="preserve">ima mogućnost da pretraži i vidi </w:t>
+      </w:r>
       <w:r>
         <w:rPr>
           <w:sz w:val="24"/>
           <w:szCs w:val="24"/>
           <w:lang w:val="sr-Latn-BA"/>
         </w:rPr>
-        <w:t>Administrator je zadužen za dodavanje specifikacije i opisa datom</w:t>
+        <w:t xml:space="preserve">dostupne proizvode putem navigacije koju će nuditi ovaj sajt. </w:t>
       </w:r>
       <w:r>
         <w:rPr>
@@ -7277,23 +7369,36 @@
           <w:szCs w:val="24"/>
           <w:lang w:val="sr-Latn-BA"/>
         </w:rPr>
-        <w:t xml:space="preserve"> proizvodu</w:t>
-      </w:r>
-      <w:r>
-        <w:rPr>
-          <w:sz w:val="24"/>
-          <w:szCs w:val="24"/>
-          <w:lang w:val="sr-Latn-BA"/>
+        <w:t>Pos</w:t>
+      </w:r>
+      <w:r>
+        <w:rPr>
+          <w:sz w:val="24"/>
+          <w:szCs w:val="24"/>
+        </w:rPr>
+        <w:t xml:space="preserve">tojaće mogućnost filtriranja proizvoda, kao i sortiranja (npr. cena </w:t>
+      </w:r>
+      <w:r>
+        <w:rPr>
+          <w:sz w:val="24"/>
+          <w:szCs w:val="24"/>
+          <w:lang w:val="sr-Latn-CS"/>
+        </w:rPr>
+        <w:t>-</w:t>
+      </w:r>
+      <w:r>
+        <w:rPr>
+          <w:sz w:val="24"/>
+          <w:szCs w:val="24"/>
+        </w:rPr>
+        <w:t xml:space="preserve"> opadajuće ili rastuće)</w:t>
+      </w:r>
+      <w:r>
+        <w:rPr>
+          <w:sz w:val="24"/>
+          <w:szCs w:val="24"/>
         </w:rPr>
         <w:t>.</w:t>
-      </w:r>
-      <w:r>
-        <w:rPr>
-          <w:sz w:val="24"/>
-          <w:szCs w:val="24"/>
-          <w:lang w:val="sr-Latn-BA"/>
-        </w:rPr>
-        <w:t xml:space="preserve"> Članovi i posetioci sajta imaju pristup navedenim informacijama. </w:t>
       </w:r>
     </w:p>
     <w:p>
@@ -7306,103 +7411,420 @@
           <w:lang w:val="sr-Latn-CS"/>
         </w:rPr>
       </w:pPr>
-      <w:bookmarkStart w:id="25" w:name="_Toc4212"/>
       <w:r>
         <w:rPr>
           <w:sz w:val="24"/>
           <w:szCs w:val="24"/>
           <w:lang w:val="sr-Latn-BA"/>
         </w:rPr>
-        <w:t xml:space="preserve">Pretraga </w:t>
-      </w:r>
-      <w:bookmarkEnd w:id="25"/>
+        <w:t>Upravljanje on</w:t>
+      </w:r>
       <w:r>
         <w:rPr>
           <w:sz w:val="24"/>
           <w:szCs w:val="24"/>
           <w:lang w:val="sr-Latn-BA"/>
         </w:rPr>
+        <w:t>line korp</w:t>
+      </w:r>
+      <w:r>
+        <w:rPr>
+          <w:sz w:val="24"/>
+          <w:szCs w:val="24"/>
+          <w:lang w:val="sr-Latn-BA"/>
+        </w:rPr>
+        <w:t>om</w:t>
+      </w:r>
+    </w:p>
+    <w:p>
+      <w:pPr>
+        <w:pStyle w:val="BodyText"/>
+        <w:ind w:left="1530"/>
+        <w:rPr>
+          <w:sz w:val="24"/>
+          <w:szCs w:val="24"/>
+        </w:rPr>
+      </w:pPr>
+      <w:r>
+        <w:rPr>
+          <w:sz w:val="24"/>
+          <w:szCs w:val="24"/>
+        </w:rPr>
+        <w:t>K</w:t>
+      </w:r>
+      <w:r>
+        <w:rPr>
+          <w:sz w:val="24"/>
+          <w:szCs w:val="24"/>
+        </w:rPr>
+        <w:t>orisni</w:t>
+      </w:r>
+      <w:r>
+        <w:rPr>
+          <w:sz w:val="24"/>
+          <w:szCs w:val="24"/>
+        </w:rPr>
+        <w:t xml:space="preserve">ci </w:t>
+      </w:r>
+      <w:r>
+        <w:rPr>
+          <w:sz w:val="24"/>
+          <w:szCs w:val="24"/>
+        </w:rPr>
+        <w:t>će imati korpu u sklopu sajta u kojoj će</w:t>
+      </w:r>
+      <w:r>
+        <w:rPr>
+          <w:sz w:val="24"/>
+          <w:szCs w:val="24"/>
+        </w:rPr>
+        <w:t xml:space="preserve"> moći dodavati </w:t>
+      </w:r>
+      <w:r>
+        <w:rPr>
+          <w:sz w:val="24"/>
+          <w:szCs w:val="24"/>
+        </w:rPr>
+        <w:t>željene</w:t>
+      </w:r>
+      <w:r>
+        <w:rPr>
+          <w:sz w:val="24"/>
+          <w:szCs w:val="24"/>
+        </w:rPr>
+        <w:t xml:space="preserve"> proizvode</w:t>
+      </w:r>
+      <w:r>
+        <w:rPr>
+          <w:sz w:val="24"/>
+          <w:szCs w:val="24"/>
+        </w:rPr>
+        <w:t>.</w:t>
+      </w:r>
+      <w:r>
+        <w:rPr>
+          <w:sz w:val="24"/>
+          <w:szCs w:val="24"/>
+        </w:rPr>
+        <w:t xml:space="preserve"> U korpi će biti vidljivi dodati proizvodi, takođe moći će da se </w:t>
+      </w:r>
+      <w:r>
+        <w:rPr>
+          <w:sz w:val="24"/>
+          <w:szCs w:val="24"/>
+        </w:rPr>
+        <w:t xml:space="preserve">poveća ili smanji količina proizvoda, kao i da se iz korpe ukloni postojeći proizvod.   </w:t>
+      </w:r>
+    </w:p>
+    <w:p>
+      <w:pPr>
+        <w:pStyle w:val="BodyText"/>
+        <w:ind w:left="1530"/>
+        <w:rPr>
+          <w:sz w:val="24"/>
+          <w:szCs w:val="24"/>
+        </w:rPr>
+      </w:pPr>
+      <w:r>
+        <w:rPr>
+          <w:sz w:val="24"/>
+          <w:szCs w:val="24"/>
+        </w:rPr>
+        <w:t xml:space="preserve">Mogućnost dodavanja proizvoda u online korpi će imati i posetioci </w:t>
+      </w:r>
+      <w:r>
+        <w:rPr>
+          <w:sz w:val="24"/>
+          <w:szCs w:val="24"/>
+        </w:rPr>
+        <w:t>i članovi sajta.</w:t>
+      </w:r>
+    </w:p>
+    <w:p>
+      <w:pPr>
+        <w:pStyle w:val="Heading2"/>
+        <w:ind w:left="1530"/>
+        <w:rPr>
+          <w:sz w:val="24"/>
+          <w:szCs w:val="24"/>
+          <w:lang w:val="sr-Latn-CS"/>
+        </w:rPr>
+      </w:pPr>
+      <w:r>
+        <w:rPr>
+          <w:sz w:val="24"/>
+          <w:szCs w:val="24"/>
+          <w:lang w:val="sr-Latn-BA"/>
+        </w:rPr>
+        <w:lastRenderedPageBreak/>
+        <w:t xml:space="preserve">Upravljanje </w:t>
+      </w:r>
+      <w:r>
+        <w:rPr>
+          <w:sz w:val="24"/>
+          <w:szCs w:val="24"/>
+          <w:lang w:val="sr-Latn-BA"/>
+        </w:rPr>
+        <w:t>listom</w:t>
+      </w:r>
+      <w:r>
+        <w:rPr>
+          <w:sz w:val="24"/>
+          <w:szCs w:val="24"/>
+          <w:lang w:val="sr-Latn-BA"/>
+        </w:rPr>
+        <w:t xml:space="preserve"> </w:t>
+      </w:r>
+      <w:r>
+        <w:rPr>
+          <w:sz w:val="24"/>
+          <w:szCs w:val="24"/>
+          <w:lang w:val="sr-Latn-BA"/>
+        </w:rPr>
+        <w:t>omiljenih proizvoda</w:t>
+      </w:r>
+    </w:p>
+    <w:p>
+      <w:pPr>
+        <w:pStyle w:val="BodyText"/>
+        <w:ind w:left="1530"/>
+        <w:rPr>
+          <w:sz w:val="24"/>
+          <w:lang w:val="sr-Latn-BA"/>
+        </w:rPr>
+      </w:pPr>
+      <w:r>
+        <w:rPr>
+          <w:sz w:val="24"/>
+          <w:szCs w:val="24"/>
+        </w:rPr>
+        <w:t>Korisnici će</w:t>
+      </w:r>
+      <w:r>
+        <w:rPr>
+          <w:sz w:val="24"/>
+          <w:szCs w:val="24"/>
+        </w:rPr>
+        <w:t xml:space="preserve"> imati</w:t>
+      </w:r>
+      <w:r>
+        <w:rPr>
+          <w:sz w:val="24"/>
+          <w:szCs w:val="24"/>
+        </w:rPr>
+        <w:t xml:space="preserve"> </w:t>
+      </w:r>
+      <w:r>
+        <w:rPr>
+          <w:sz w:val="24"/>
+          <w:szCs w:val="24"/>
+        </w:rPr>
+        <w:t>mogućnost</w:t>
+      </w:r>
+      <w:r>
+        <w:rPr>
+          <w:sz w:val="24"/>
+          <w:lang w:val="sr-Latn-BA"/>
+        </w:rPr>
+        <w:t xml:space="preserve"> čuvanja nekog proizvoda koji ne žele da izgube iz vida, kao i uklanjanje postojećeg proizvoda . To će se izvršavati u listi omiljenih </w:t>
+      </w:r>
+      <w:r>
+        <w:rPr>
+          <w:sz w:val="24"/>
+          <w:lang w:val="sr-Latn-BA"/>
+        </w:rPr>
         <w:t>proizvoda</w:t>
       </w:r>
+      <w:r>
+        <w:rPr>
+          <w:sz w:val="24"/>
+          <w:lang w:val="sr-Latn-BA"/>
+        </w:rPr>
+        <w:t>.</w:t>
+      </w:r>
+    </w:p>
+    <w:p>
+      <w:pPr>
+        <w:pStyle w:val="Heading2"/>
+        <w:ind w:left="1530"/>
+        <w:rPr>
+          <w:sz w:val="24"/>
+          <w:szCs w:val="24"/>
+          <w:lang w:val="sr-Latn-CS"/>
+        </w:rPr>
+      </w:pPr>
+      <w:r>
+        <w:rPr>
+          <w:sz w:val="24"/>
+          <w:szCs w:val="24"/>
+          <w:lang w:val="sr-Latn-BA"/>
+        </w:rPr>
+        <w:t>Kupovina proizvoda</w:t>
+      </w:r>
     </w:p>
     <w:p>
       <w:pPr>
         <w:pStyle w:val="BodyText"/>
-        <w:ind w:left="1440"/>
-        <w:rPr>
-          <w:sz w:val="24"/>
-          <w:szCs w:val="24"/>
-        </w:rPr>
-      </w:pPr>
-      <w:r>
-        <w:rPr>
-          <w:sz w:val="24"/>
-          <w:szCs w:val="24"/>
-          <w:lang w:val="sr-Latn-CS"/>
-        </w:rPr>
-        <w:t>S</w:t>
-      </w:r>
-      <w:r>
-        <w:rPr>
-          <w:sz w:val="24"/>
-          <w:szCs w:val="24"/>
-          <w:lang w:val="sr-Latn-BA"/>
-        </w:rPr>
-        <w:t xml:space="preserve">vaki član </w:t>
-      </w:r>
-      <w:r>
-        <w:rPr>
-          <w:sz w:val="24"/>
-          <w:szCs w:val="24"/>
-          <w:lang w:val="sr-Latn-BA"/>
-        </w:rPr>
-        <w:t xml:space="preserve">i posetilac </w:t>
-      </w:r>
-      <w:r>
-        <w:rPr>
-          <w:sz w:val="24"/>
-          <w:szCs w:val="24"/>
-          <w:lang w:val="sr-Latn-BA"/>
-        </w:rPr>
-        <w:t xml:space="preserve">ima mogućnost da pretraži i vidi </w:t>
-      </w:r>
-      <w:r>
-        <w:rPr>
-          <w:sz w:val="24"/>
-          <w:szCs w:val="24"/>
-          <w:lang w:val="sr-Latn-BA"/>
-        </w:rPr>
-        <w:t xml:space="preserve">dostupne proizvode putem navigacije koju će nuditi ovaj sajt. </w:t>
-      </w:r>
-      <w:r>
-        <w:rPr>
-          <w:sz w:val="24"/>
-          <w:szCs w:val="24"/>
-          <w:lang w:val="sr-Latn-BA"/>
-        </w:rPr>
-        <w:t>Pos</w:t>
-      </w:r>
-      <w:r>
-        <w:rPr>
-          <w:sz w:val="24"/>
-          <w:szCs w:val="24"/>
-        </w:rPr>
-        <w:t xml:space="preserve">tojaće mogućnost filtriranja proizvoda, kao i sortiranja (npr. cena </w:t>
-      </w:r>
-      <w:r>
-        <w:rPr>
-          <w:sz w:val="24"/>
-          <w:szCs w:val="24"/>
-          <w:lang w:val="sr-Latn-CS"/>
-        </w:rPr>
-        <w:t>-</w:t>
-      </w:r>
-      <w:r>
-        <w:rPr>
-          <w:sz w:val="24"/>
-          <w:szCs w:val="24"/>
-        </w:rPr>
-        <w:t xml:space="preserve"> opadajuće ili rastuće)</w:t>
+        <w:ind w:left="1530"/>
+        <w:rPr>
+          <w:sz w:val="24"/>
+          <w:szCs w:val="24"/>
+          <w:lang w:val="en-US"/>
+        </w:rPr>
+      </w:pPr>
+      <w:r>
+        <w:rPr>
+          <w:sz w:val="24"/>
+          <w:szCs w:val="24"/>
+          <w:lang w:val="sr-Latn-CS"/>
+        </w:rPr>
+        <w:t>Da bi</w:t>
+      </w:r>
+      <w:r>
+        <w:rPr>
+          <w:sz w:val="24"/>
+          <w:szCs w:val="24"/>
+          <w:lang w:val="sr-Latn-CS"/>
+        </w:rPr>
+        <w:t xml:space="preserve"> korisnik </w:t>
+      </w:r>
+      <w:r>
+        <w:rPr>
+          <w:sz w:val="24"/>
+          <w:szCs w:val="24"/>
+          <w:lang w:val="sr-Latn-CS"/>
+        </w:rPr>
+        <w:t>imao m</w:t>
+      </w:r>
+      <w:r>
+        <w:rPr>
+          <w:sz w:val="24"/>
+          <w:szCs w:val="24"/>
+          <w:lang w:val="sr-Latn-CS"/>
+        </w:rPr>
+        <w:t>ogućnost</w:t>
+      </w:r>
+      <w:r>
+        <w:rPr>
+          <w:sz w:val="24"/>
+          <w:szCs w:val="24"/>
+          <w:lang w:val="sr-Latn-CS"/>
+        </w:rPr>
+        <w:t xml:space="preserve"> da</w:t>
+      </w:r>
+      <w:r>
+        <w:rPr>
+          <w:sz w:val="24"/>
+          <w:szCs w:val="24"/>
+          <w:lang w:val="sr-Latn-CS"/>
+        </w:rPr>
+        <w:t xml:space="preserve"> </w:t>
+      </w:r>
+      <w:r>
+        <w:rPr>
+          <w:sz w:val="24"/>
+          <w:szCs w:val="24"/>
+          <w:lang w:val="sr-Latn-CS"/>
+        </w:rPr>
+        <w:t>izvrši online kupovinu, neophodno je da prođe kroz proces logovanja</w:t>
+      </w:r>
+      <w:r>
+        <w:rPr>
+          <w:sz w:val="24"/>
+          <w:szCs w:val="24"/>
+        </w:rPr>
+        <w:t>. Prilikom kupovine, korisnik će</w:t>
+      </w:r>
+      <w:r>
+        <w:rPr>
+          <w:sz w:val="24"/>
+          <w:szCs w:val="24"/>
+        </w:rPr>
+        <w:t xml:space="preserve"> imati mogućnost dodavanja proizvoda u online korpi</w:t>
+      </w:r>
+      <w:r>
+        <w:rPr>
+          <w:sz w:val="24"/>
+          <w:szCs w:val="24"/>
+        </w:rPr>
+        <w:t>. Ako korisnik (član)  želi da izvrši kupovinu, neophodno je da</w:t>
+      </w:r>
+      <w:r>
+        <w:rPr>
+          <w:sz w:val="24"/>
+          <w:szCs w:val="24"/>
+        </w:rPr>
+        <w:t xml:space="preserve"> u korpi</w:t>
+      </w:r>
+      <w:r>
+        <w:rPr>
+          <w:sz w:val="24"/>
+          <w:szCs w:val="24"/>
+        </w:rPr>
+        <w:t xml:space="preserve"> potvrdi</w:t>
+      </w:r>
+      <w:r>
+        <w:rPr>
+          <w:sz w:val="24"/>
+          <w:szCs w:val="24"/>
+        </w:rPr>
+        <w:t xml:space="preserve"> kupovinu i da pređe na sledeći korak koji će biti </w:t>
+      </w:r>
+      <w:r>
+        <w:rPr>
+          <w:sz w:val="24"/>
+          <w:szCs w:val="24"/>
+        </w:rPr>
+        <w:t xml:space="preserve"> način plaćanja</w:t>
+      </w:r>
+      <w:r>
+        <w:rPr>
+          <w:sz w:val="24"/>
+          <w:szCs w:val="24"/>
+        </w:rPr>
+        <w:t xml:space="preserve">. Načini plaćanja koji će biti dostupni su prilikom pouzeća i kredit karticom, ukoliko je izabrano plaćanje kredit karticom, korisnik će morati da unese podatke kredit kartice.  Nakon odabira načina plaćanja, korisnik će potvdriti svoju kupovinu i </w:t>
+      </w:r>
+      <w:r>
+        <w:rPr>
+          <w:sz w:val="24"/>
+          <w:szCs w:val="24"/>
+        </w:rPr>
+        <w:t>ona</w:t>
+      </w:r>
+      <w:r>
+        <w:rPr>
+          <w:sz w:val="24"/>
+          <w:szCs w:val="24"/>
+        </w:rPr>
+        <w:t xml:space="preserve"> će biti izvršena.</w:t>
+      </w:r>
+      <w:r>
+        <w:rPr>
+          <w:sz w:val="24"/>
+          <w:szCs w:val="24"/>
+        </w:rPr>
+        <w:t xml:space="preserve"> Nakon izvršene kupovine, korisnik će imati rok od 14</w:t>
+      </w:r>
+      <w:r>
+        <w:rPr>
+          <w:sz w:val="24"/>
+          <w:szCs w:val="24"/>
+        </w:rPr>
+        <w:t xml:space="preserve"> dana da odustane od </w:t>
+      </w:r>
+      <w:r>
+        <w:rPr>
+          <w:sz w:val="24"/>
+          <w:szCs w:val="24"/>
+        </w:rPr>
+        <w:t xml:space="preserve">kupljenog </w:t>
+      </w:r>
+      <w:r>
+        <w:rPr>
+          <w:sz w:val="24"/>
+          <w:szCs w:val="24"/>
+        </w:rPr>
+        <w:t>proizvoda.</w:t>
       </w:r>
     </w:p>
     <w:p>
@@ -7421,14 +7843,14 @@
           <w:lang w:val="sr-Latn-CS"/>
         </w:rPr>
       </w:pPr>
-      <w:bookmarkStart w:id="26" w:name="_Toc9274"/>
+      <w:bookmarkStart w:id="24" w:name="_Toc9274"/>
       <w:r>
         <w:rPr>
           <w:lang w:val="sr-Latn-CS"/>
         </w:rPr>
         <w:t>Ograničenja</w:t>
       </w:r>
-      <w:bookmarkEnd w:id="26"/>
+      <w:bookmarkEnd w:id="24"/>
       <w:r>
         <w:rPr>
           <w:lang w:val="sr-Latn-CS"/>
@@ -7521,7 +7943,6 @@
           <w:szCs w:val="24"/>
           <w:lang w:val="sr-Latn-CS"/>
         </w:rPr>
-        <w:lastRenderedPageBreak/>
         <w:t>Sistem će se osloniti na besplatna softverska rešenja (skripting jezik, DBMS, Web server), tako da neće zahtevati kupovinu dodatnog softvera.</w:t>
       </w:r>
     </w:p>
@@ -7532,14 +7953,14 @@
           <w:lang w:val="sr-Latn-CS"/>
         </w:rPr>
       </w:pPr>
-      <w:bookmarkStart w:id="27" w:name="_Toc10376"/>
+      <w:bookmarkStart w:id="25" w:name="_Toc10376"/>
       <w:r>
         <w:rPr>
           <w:lang w:val="sr-Latn-CS"/>
         </w:rPr>
         <w:t>Zahtevi u pogledu kvaliteta</w:t>
       </w:r>
-      <w:bookmarkEnd w:id="27"/>
+      <w:bookmarkEnd w:id="25"/>
       <w:r>
         <w:rPr>
           <w:lang w:val="sr-Latn-CS"/>
@@ -7629,14 +8050,14 @@
           <w:lang w:val="sr-Latn-CS"/>
         </w:rPr>
       </w:pPr>
-      <w:bookmarkStart w:id="28" w:name="_Toc11052"/>
+      <w:bookmarkStart w:id="26" w:name="_Toc11052"/>
       <w:r>
         <w:rPr>
           <w:lang w:val="sr-Latn-CS"/>
         </w:rPr>
         <w:t>Prioritet funkcionalnosti</w:t>
       </w:r>
-      <w:bookmarkEnd w:id="28"/>
+      <w:bookmarkEnd w:id="26"/>
     </w:p>
     <w:p>
       <w:pPr>
@@ -7705,9 +8126,17 @@
         <w:rPr>
           <w:sz w:val="24"/>
           <w:szCs w:val="24"/>
-          <w:lang w:val="sr-Latn-CS"/>
-        </w:rPr>
-        <w:t xml:space="preserve">Unos, prikaz i ažuriranje osnovnih podataka o OnlineTires.com </w:t>
+          <w:lang w:val="sr-Latn-BA"/>
+        </w:rPr>
+        <w:t>Dodavanje, ažuriranje, brisanje i prikaz proizvoda</w:t>
+      </w:r>
+      <w:r>
+        <w:rPr>
+          <w:sz w:val="24"/>
+          <w:szCs w:val="24"/>
+          <w:lang w:val="sr-Latn-CS"/>
+        </w:rPr>
+        <w:t xml:space="preserve"> </w:t>
       </w:r>
       <w:r>
         <w:rPr>
@@ -7742,13 +8171,29 @@
           <w:szCs w:val="24"/>
           <w:lang w:val="sr-Latn-BA"/>
         </w:rPr>
-        <w:t>Dodavanje, ažuriranje i brisanje proizvoda</w:t>
-      </w:r>
-      <w:r>
-        <w:rPr>
-          <w:sz w:val="24"/>
-          <w:szCs w:val="24"/>
-          <w:lang w:val="sr-Latn-CS"/>
+        <w:t xml:space="preserve">Dodavanje specifijacija i </w:t>
+      </w:r>
+      <w:r>
+        <w:rPr>
+          <w:sz w:val="24"/>
+          <w:szCs w:val="24"/>
+          <w:lang w:val="sr-Latn-BA"/>
+        </w:rPr>
+        <w:t>opisa</w:t>
+      </w:r>
+      <w:r>
+        <w:rPr>
+          <w:sz w:val="24"/>
+          <w:szCs w:val="24"/>
+          <w:lang w:val="sr-Latn-BA"/>
+        </w:rPr>
+        <w:t xml:space="preserve"> proizvoda</w:t>
+      </w:r>
+      <w:r>
+        <w:rPr>
+          <w:sz w:val="24"/>
+          <w:szCs w:val="24"/>
+          <w:lang w:val="sr-Latn-BA"/>
         </w:rPr>
         <w:t xml:space="preserve"> </w:t>
       </w:r>
@@ -7777,15 +8222,7 @@
           <w:szCs w:val="24"/>
           <w:lang w:val="sr-Latn-BA"/>
         </w:rPr>
-        <w:t>Dodavanje specifijacija i opisa</w:t>
-      </w:r>
-      <w:r>
-        <w:rPr>
-          <w:sz w:val="24"/>
-          <w:szCs w:val="24"/>
-          <w:lang w:val="sr-Latn-BA"/>
-        </w:rPr>
-        <w:t xml:space="preserve"> </w:t>
+        <w:t>Pretraga proizvoda</w:t>
       </w:r>
     </w:p>
     <w:p>
@@ -7812,16 +8249,77 @@
           <w:szCs w:val="24"/>
           <w:lang w:val="sr-Latn-BA"/>
         </w:rPr>
-        <w:t>Pretraga proizvoda</w:t>
-      </w:r>
+        <w:lastRenderedPageBreak/>
+        <w:t>Upravljanje online korpom</w:t>
+      </w:r>
+    </w:p>
+    <w:p>
+      <w:pPr>
+        <w:pStyle w:val="BodyText"/>
+        <w:numPr>
+          <w:ilvl w:val="0"/>
+          <w:numId w:val="8"/>
+        </w:numPr>
+        <w:tabs>
+          <w:tab w:val="left" w:pos="1080"/>
+          <w:tab w:val="left" w:pos="4046"/>
+        </w:tabs>
+        <w:ind w:left="1080"/>
+        <w:rPr>
+          <w:sz w:val="24"/>
+          <w:szCs w:val="24"/>
+          <w:lang w:val="sr-Latn-CS"/>
+        </w:rPr>
+      </w:pPr>
       <w:r>
         <w:rPr>
           <w:sz w:val="24"/>
           <w:szCs w:val="24"/>
           <w:lang w:val="sr-Latn-BA"/>
         </w:rPr>
-        <w:t xml:space="preserve"> </w:t>
-      </w:r>
+        <w:t>Upravljanje listom omiljenih proizvoda</w:t>
+      </w:r>
+    </w:p>
+    <w:p>
+      <w:pPr>
+        <w:pStyle w:val="BodyText"/>
+        <w:numPr>
+          <w:ilvl w:val="0"/>
+          <w:numId w:val="8"/>
+        </w:numPr>
+        <w:tabs>
+          <w:tab w:val="left" w:pos="1080"/>
+          <w:tab w:val="left" w:pos="4046"/>
+        </w:tabs>
+        <w:ind w:left="1080"/>
+        <w:rPr>
+          <w:sz w:val="24"/>
+          <w:szCs w:val="24"/>
+          <w:lang w:val="sr-Latn-CS"/>
+        </w:rPr>
+      </w:pPr>
+      <w:r>
+        <w:rPr>
+          <w:sz w:val="24"/>
+          <w:szCs w:val="24"/>
+          <w:lang w:val="sr-Latn-CS"/>
+        </w:rPr>
+        <w:t>Kupovina proizvoda</w:t>
+      </w:r>
+    </w:p>
+    <w:p>
+      <w:pPr>
+        <w:pStyle w:val="BodyText"/>
+        <w:tabs>
+          <w:tab w:val="left" w:pos="1080"/>
+          <w:tab w:val="left" w:pos="4046"/>
+        </w:tabs>
+        <w:rPr>
+          <w:sz w:val="24"/>
+          <w:szCs w:val="24"/>
+          <w:lang w:val="sr-Latn-CS"/>
+        </w:rPr>
+      </w:pPr>
     </w:p>
     <w:p>
       <w:pPr>
@@ -7830,14 +8328,14 @@
           <w:lang w:val="sr-Latn-CS"/>
         </w:rPr>
       </w:pPr>
-      <w:bookmarkStart w:id="29" w:name="_Toc18760"/>
+      <w:bookmarkStart w:id="27" w:name="_Toc18760"/>
       <w:r>
         <w:rPr>
           <w:lang w:val="sr-Latn-CS"/>
         </w:rPr>
         <w:t>Nefunkcionalni zahtevi</w:t>
       </w:r>
-      <w:bookmarkEnd w:id="29"/>
+      <w:bookmarkEnd w:id="27"/>
     </w:p>
     <w:p>
       <w:pPr>
@@ -7849,7 +8347,7 @@
           <w:lang w:val="sr-Latn-CS"/>
         </w:rPr>
       </w:pPr>
-      <w:bookmarkStart w:id="30" w:name="_Toc16077"/>
+      <w:bookmarkStart w:id="28" w:name="_Toc16077"/>
       <w:r>
         <w:rPr>
           <w:sz w:val="24"/>
@@ -7858,7 +8356,7 @@
         </w:rPr>
         <w:t>Zahtevi u pogledu standardizacije</w:t>
       </w:r>
-      <w:bookmarkEnd w:id="30"/>
+      <w:bookmarkEnd w:id="28"/>
     </w:p>
     <w:p>
       <w:pPr>
@@ -7889,7 +8387,7 @@
           <w:lang w:val="sr-Latn-CS"/>
         </w:rPr>
       </w:pPr>
-      <w:bookmarkStart w:id="31" w:name="_Toc26850"/>
+      <w:bookmarkStart w:id="29" w:name="_Toc26850"/>
       <w:r>
         <w:rPr>
           <w:sz w:val="24"/>
@@ -7898,7 +8396,7 @@
         </w:rPr>
         <w:t>Sistemski zahtevi</w:t>
       </w:r>
-      <w:bookmarkEnd w:id="31"/>
+      <w:bookmarkEnd w:id="29"/>
     </w:p>
     <w:p>
       <w:pPr>
@@ -8042,7 +8540,7 @@
           <w:lang w:val="sr-Latn-CS"/>
         </w:rPr>
       </w:pPr>
-      <w:bookmarkStart w:id="32" w:name="_Toc7204"/>
+      <w:bookmarkStart w:id="30" w:name="_Toc7204"/>
       <w:r>
         <w:rPr>
           <w:sz w:val="24"/>
@@ -8051,7 +8549,7 @@
         </w:rPr>
         <w:t>Zahtevi u pogledu performansi</w:t>
       </w:r>
-      <w:bookmarkEnd w:id="32"/>
+      <w:bookmarkEnd w:id="30"/>
     </w:p>
     <w:p>
       <w:pPr>
@@ -8082,7 +8580,7 @@
           <w:lang w:val="sr-Latn-CS"/>
         </w:rPr>
       </w:pPr>
-      <w:bookmarkStart w:id="33" w:name="_Toc14734"/>
+      <w:bookmarkStart w:id="31" w:name="_Toc14734"/>
       <w:r>
         <w:rPr>
           <w:sz w:val="24"/>
@@ -8091,7 +8589,7 @@
         </w:rPr>
         <w:t>Zahtevi u pogledu okruženja</w:t>
       </w:r>
-      <w:bookmarkEnd w:id="33"/>
+      <w:bookmarkEnd w:id="31"/>
     </w:p>
     <w:p>
       <w:pPr>
@@ -8119,15 +8617,14 @@
           <w:lang w:val="sr-Latn-CS"/>
         </w:rPr>
       </w:pPr>
-      <w:bookmarkStart w:id="34" w:name="_Toc6313"/>
-      <w:r>
-        <w:rPr>
-          <w:lang w:val="sr-Latn-CS"/>
-        </w:rPr>
-        <w:lastRenderedPageBreak/>
+      <w:bookmarkStart w:id="32" w:name="_Toc6313"/>
+      <w:r>
+        <w:rPr>
+          <w:lang w:val="sr-Latn-CS"/>
+        </w:rPr>
         <w:t>Dokumentacija</w:t>
       </w:r>
-      <w:bookmarkEnd w:id="34"/>
+      <w:bookmarkEnd w:id="32"/>
     </w:p>
     <w:p>
       <w:pPr>
@@ -8173,7 +8670,7 @@
           <w:lang w:val="sr-Latn-CS"/>
         </w:rPr>
       </w:pPr>
-      <w:bookmarkStart w:id="35" w:name="_Toc32384"/>
+      <w:bookmarkStart w:id="33" w:name="_Toc32384"/>
       <w:r>
         <w:rPr>
           <w:sz w:val="24"/>
@@ -8182,7 +8679,7 @@
         </w:rPr>
         <w:t>Korisničko uputstvo</w:t>
       </w:r>
-      <w:bookmarkEnd w:id="35"/>
+      <w:bookmarkEnd w:id="33"/>
     </w:p>
     <w:p>
       <w:pPr>
@@ -8213,7 +8710,7 @@
           <w:lang w:val="sr-Latn-CS"/>
         </w:rPr>
       </w:pPr>
-      <w:bookmarkStart w:id="36" w:name="_Toc2040"/>
+      <w:bookmarkStart w:id="34" w:name="_Toc2040"/>
       <w:r>
         <w:rPr>
           <w:i/>
@@ -8232,7 +8729,7 @@
         </w:rPr>
         <w:t xml:space="preserve"> uputstvo</w:t>
       </w:r>
-      <w:bookmarkEnd w:id="36"/>
+      <w:bookmarkEnd w:id="34"/>
     </w:p>
     <w:p>
       <w:pPr>
@@ -8263,7 +8760,7 @@
           <w:lang w:val="sr-Latn-CS"/>
         </w:rPr>
       </w:pPr>
-      <w:bookmarkStart w:id="37" w:name="_Toc11593"/>
+      <w:bookmarkStart w:id="35" w:name="_Toc11593"/>
       <w:r>
         <w:rPr>
           <w:sz w:val="24"/>
@@ -8272,7 +8769,7 @@
         </w:rPr>
         <w:t>Uputstvo za instalaciju i konfigurisanje</w:t>
       </w:r>
-      <w:bookmarkEnd w:id="37"/>
+      <w:bookmarkEnd w:id="35"/>
     </w:p>
     <w:p>
       <w:pPr>
@@ -8303,7 +8800,7 @@
           <w:lang w:val="sr-Latn-CS"/>
         </w:rPr>
       </w:pPr>
-      <w:bookmarkStart w:id="38" w:name="_Toc24604"/>
+      <w:bookmarkStart w:id="36" w:name="_Toc24604"/>
       <w:r>
         <w:rPr>
           <w:sz w:val="24"/>
@@ -8312,7 +8809,7 @@
         </w:rPr>
         <w:t>Pakovanje proizvoda</w:t>
       </w:r>
-      <w:bookmarkEnd w:id="38"/>
+      <w:bookmarkEnd w:id="36"/>
     </w:p>
     <w:p>
       <w:pPr>
@@ -8348,7 +8845,7 @@
 </file>
 
 <file path=word/endnotes.xml><?xml version="1.0" encoding="utf-8"?>
-<w:endnotes xmlns:wpc="http://schemas.microsoft.com/office/word/2010/wordprocessingCanvas" xmlns:mc="http://schemas.openxmlformats.org/markup-compatibility/2006" xmlns:o="urn:schemas-microsoft-com:office:office" xmlns:r="http://schemas.openxmlformats.org/officeDocument/2006/relationships" xmlns:m="http://schemas.openxmlformats.org/officeDocument/2006/math" xmlns:v="urn:schemas-microsoft-com:vml" xmlns:wp14="http://schemas.microsoft.com/office/word/2010/wordprocessingDrawing" xmlns:wp="http://schemas.openxmlformats.org/drawingml/2006/wordprocessingDrawing" xmlns:w10="urn:schemas-microsoft-com:office:word" xmlns:w="http://schemas.openxmlformats.org/wordprocessingml/2006/main" xmlns:w14="http://schemas.microsoft.com/office/word/2010/wordml" xmlns:w15="http://schemas.microsoft.com/office/word/2012/wordml" xmlns:wpg="http://schemas.microsoft.com/office/word/2010/wordprocessingGroup" xmlns:wpi="http://schemas.microsoft.com/office/word/2010/wordprocessingInk" xmlns:wne="http://schemas.microsoft.com/office/word/2006/wordml" xmlns:wps="http://schemas.microsoft.com/office/word/2010/wordprocessingShape" mc:Ignorable="w14 w15 wp14">
+<w:endnotes xmlns:wpc="http://schemas.microsoft.com/office/word/2010/wordprocessingCanvas" xmlns:cx="http://schemas.microsoft.com/office/drawing/2014/chartex" xmlns:cx1="http://schemas.microsoft.com/office/drawing/2015/9/8/chartex" xmlns:cx2="http://schemas.microsoft.com/office/drawing/2015/10/21/chartex" xmlns:cx3="http://schemas.microsoft.com/office/drawing/2016/5/9/chartex" xmlns:cx4="http://schemas.microsoft.com/office/drawing/2016/5/10/chartex" xmlns:cx5="http://schemas.microsoft.com/office/drawing/2016/5/11/chartex" xmlns:cx6="http://schemas.microsoft.com/office/drawing/2016/5/12/chartex" xmlns:cx7="http://schemas.microsoft.com/office/drawing/2016/5/13/chartex" xmlns:cx8="http://schemas.microsoft.com/office/drawing/2016/5/14/chartex" xmlns:mc="http://schemas.openxmlformats.org/markup-compatibility/2006" xmlns:aink="http://schemas.microsoft.com/office/drawing/2016/ink" xmlns:am3d="http://schemas.microsoft.com/office/drawing/2017/model3d" xmlns:o="urn:schemas-microsoft-com:office:office" xmlns:r="http://schemas.openxmlformats.org/officeDocument/2006/relationships" xmlns:m="http://schemas.openxmlformats.org/officeDocument/2006/math" xmlns:v="urn:schemas-microsoft-com:vml" xmlns:wp14="http://schemas.microsoft.com/office/word/2010/wordprocessingDrawing" xmlns:wp="http://schemas.openxmlformats.org/drawingml/2006/wordprocessingDrawing" xmlns:w10="urn:schemas-microsoft-com:office:word" xmlns:w="http://schemas.openxmlformats.org/wordprocessingml/2006/main" xmlns:w14="http://schemas.microsoft.com/office/word/2010/wordml" xmlns:w15="http://schemas.microsoft.com/office/word/2012/wordml" xmlns:w16cex="http://schemas.microsoft.com/office/word/2018/wordml/cex" xmlns:w16cid="http://schemas.microsoft.com/office/word/2016/wordml/cid" xmlns:w16="http://schemas.microsoft.com/office/word/2018/wordml" xmlns:w16sdtdh="http://schemas.microsoft.com/office/word/2020/wordml/sdtdatahash" xmlns:w16se="http://schemas.microsoft.com/office/word/2015/wordml/symex" xmlns:wpg="http://schemas.microsoft.com/office/word/2010/wordprocessingGroup" xmlns:wpi="http://schemas.microsoft.com/office/word/2010/wordprocessingInk" xmlns:wne="http://schemas.microsoft.com/office/word/2006/wordml" xmlns:wps="http://schemas.microsoft.com/office/word/2010/wordprocessingShape" mc:Ignorable="w14 w15 w16se w16cid w16 w16cex w16sdtdh wp14">
   <w:endnote w:type="separator" w:id="-1">
     <w:p>
       <w:pPr>
@@ -8373,7 +8870,7 @@
 </file>
 
 <file path=word/footer1.xml><?xml version="1.0" encoding="utf-8"?>
-<w:ftr xmlns:wpc="http://schemas.microsoft.com/office/word/2010/wordprocessingCanvas" xmlns:mc="http://schemas.openxmlformats.org/markup-compatibility/2006" xmlns:o="urn:schemas-microsoft-com:office:office" xmlns:r="http://schemas.openxmlformats.org/officeDocument/2006/relationships" xmlns:m="http://schemas.openxmlformats.org/officeDocument/2006/math" xmlns:v="urn:schemas-microsoft-com:vml" xmlns:wp14="http://schemas.microsoft.com/office/word/2010/wordprocessingDrawing" xmlns:wp="http://schemas.openxmlformats.org/drawingml/2006/wordprocessingDrawing" xmlns:w10="urn:schemas-microsoft-com:office:word" xmlns:w="http://schemas.openxmlformats.org/wordprocessingml/2006/main" xmlns:w14="http://schemas.microsoft.com/office/word/2010/wordml" xmlns:w15="http://schemas.microsoft.com/office/word/2012/wordml" xmlns:wpg="http://schemas.microsoft.com/office/word/2010/wordprocessingGroup" xmlns:wpi="http://schemas.microsoft.com/office/word/2010/wordprocessingInk" xmlns:wne="http://schemas.microsoft.com/office/word/2006/wordml" xmlns:wps="http://schemas.microsoft.com/office/word/2010/wordprocessingShape" mc:Ignorable="w14 w15 wp14">
+<w:ftr xmlns:wpc="http://schemas.microsoft.com/office/word/2010/wordprocessingCanvas" xmlns:cx="http://schemas.microsoft.com/office/drawing/2014/chartex" xmlns:cx1="http://schemas.microsoft.com/office/drawing/2015/9/8/chartex" xmlns:cx2="http://schemas.microsoft.com/office/drawing/2015/10/21/chartex" xmlns:cx3="http://schemas.microsoft.com/office/drawing/2016/5/9/chartex" xmlns:cx4="http://schemas.microsoft.com/office/drawing/2016/5/10/chartex" xmlns:cx5="http://schemas.microsoft.com/office/drawing/2016/5/11/chartex" xmlns:cx6="http://schemas.microsoft.com/office/drawing/2016/5/12/chartex" xmlns:cx7="http://schemas.microsoft.com/office/drawing/2016/5/13/chartex" xmlns:cx8="http://schemas.microsoft.com/office/drawing/2016/5/14/chartex" xmlns:mc="http://schemas.openxmlformats.org/markup-compatibility/2006" xmlns:aink="http://schemas.microsoft.com/office/drawing/2016/ink" xmlns:am3d="http://schemas.microsoft.com/office/drawing/2017/model3d" xmlns:o="urn:schemas-microsoft-com:office:office" xmlns:r="http://schemas.openxmlformats.org/officeDocument/2006/relationships" xmlns:m="http://schemas.openxmlformats.org/officeDocument/2006/math" xmlns:v="urn:schemas-microsoft-com:vml" xmlns:wp14="http://schemas.microsoft.com/office/word/2010/wordprocessingDrawing" xmlns:wp="http://schemas.openxmlformats.org/drawingml/2006/wordprocessingDrawing" xmlns:w10="urn:schemas-microsoft-com:office:word" xmlns:w="http://schemas.openxmlformats.org/wordprocessingml/2006/main" xmlns:w14="http://schemas.microsoft.com/office/word/2010/wordml" xmlns:w15="http://schemas.microsoft.com/office/word/2012/wordml" xmlns:w16cex="http://schemas.microsoft.com/office/word/2018/wordml/cex" xmlns:w16cid="http://schemas.microsoft.com/office/word/2016/wordml/cid" xmlns:w16="http://schemas.microsoft.com/office/word/2018/wordml" xmlns:w16sdtdh="http://schemas.microsoft.com/office/word/2020/wordml/sdtdatahash" xmlns:w16se="http://schemas.microsoft.com/office/word/2015/wordml/symex" xmlns:wpg="http://schemas.microsoft.com/office/word/2010/wordprocessingGroup" xmlns:wpi="http://schemas.microsoft.com/office/word/2010/wordprocessingInk" xmlns:wne="http://schemas.microsoft.com/office/word/2006/wordml" xmlns:wps="http://schemas.microsoft.com/office/word/2010/wordprocessingShape" mc:Ignorable="w14 w15 w16se w16cid w16 w16cex w16sdtdh wp14">
   <w:p>
     <w:pPr>
       <w:pStyle w:val="Footer"/>
@@ -8411,7 +8908,7 @@
 </file>
 
 <file path=word/footer2.xml><?xml version="1.0" encoding="utf-8"?>
-<w:ftr xmlns:wpc="http://schemas.microsoft.com/office/word/2010/wordprocessingCanvas" xmlns:mc="http://schemas.openxmlformats.org/markup-compatibility/2006" xmlns:o="urn:schemas-microsoft-com:office:office" xmlns:r="http://schemas.openxmlformats.org/officeDocument/2006/relationships" xmlns:m="http://schemas.openxmlformats.org/officeDocument/2006/math" xmlns:v="urn:schemas-microsoft-com:vml" xmlns:wp14="http://schemas.microsoft.com/office/word/2010/wordprocessingDrawing" xmlns:wp="http://schemas.openxmlformats.org/drawingml/2006/wordprocessingDrawing" xmlns:w10="urn:schemas-microsoft-com:office:word" xmlns:w="http://schemas.openxmlformats.org/wordprocessingml/2006/main" xmlns:w14="http://schemas.microsoft.com/office/word/2010/wordml" xmlns:w15="http://schemas.microsoft.com/office/word/2012/wordml" xmlns:wpg="http://schemas.microsoft.com/office/word/2010/wordprocessingGroup" xmlns:wpi="http://schemas.microsoft.com/office/word/2010/wordprocessingInk" xmlns:wne="http://schemas.microsoft.com/office/word/2006/wordml" xmlns:wps="http://schemas.microsoft.com/office/word/2010/wordprocessingShape" mc:Ignorable="w14 w15 wp14">
+<w:ftr xmlns:wpc="http://schemas.microsoft.com/office/word/2010/wordprocessingCanvas" xmlns:cx="http://schemas.microsoft.com/office/drawing/2014/chartex" xmlns:cx1="http://schemas.microsoft.com/office/drawing/2015/9/8/chartex" xmlns:cx2="http://schemas.microsoft.com/office/drawing/2015/10/21/chartex" xmlns:cx3="http://schemas.microsoft.com/office/drawing/2016/5/9/chartex" xmlns:cx4="http://schemas.microsoft.com/office/drawing/2016/5/10/chartex" xmlns:cx5="http://schemas.microsoft.com/office/drawing/2016/5/11/chartex" xmlns:cx6="http://schemas.microsoft.com/office/drawing/2016/5/12/chartex" xmlns:cx7="http://schemas.microsoft.com/office/drawing/2016/5/13/chartex" xmlns:cx8="http://schemas.microsoft.com/office/drawing/2016/5/14/chartex" xmlns:mc="http://schemas.openxmlformats.org/markup-compatibility/2006" xmlns:aink="http://schemas.microsoft.com/office/drawing/2016/ink" xmlns:am3d="http://schemas.microsoft.com/office/drawing/2017/model3d" xmlns:o="urn:schemas-microsoft-com:office:office" xmlns:r="http://schemas.openxmlformats.org/officeDocument/2006/relationships" xmlns:m="http://schemas.openxmlformats.org/officeDocument/2006/math" xmlns:v="urn:schemas-microsoft-com:vml" xmlns:wp14="http://schemas.microsoft.com/office/word/2010/wordprocessingDrawing" xmlns:wp="http://schemas.openxmlformats.org/drawingml/2006/wordprocessingDrawing" xmlns:w10="urn:schemas-microsoft-com:office:word" xmlns:w="http://schemas.openxmlformats.org/wordprocessingml/2006/main" xmlns:w14="http://schemas.microsoft.com/office/word/2010/wordml" xmlns:w15="http://schemas.microsoft.com/office/word/2012/wordml" xmlns:w16cex="http://schemas.microsoft.com/office/word/2018/wordml/cex" xmlns:w16cid="http://schemas.microsoft.com/office/word/2016/wordml/cid" xmlns:w16="http://schemas.microsoft.com/office/word/2018/wordml" xmlns:w16sdtdh="http://schemas.microsoft.com/office/word/2020/wordml/sdtdatahash" xmlns:w16se="http://schemas.microsoft.com/office/word/2015/wordml/symex" xmlns:wpg="http://schemas.microsoft.com/office/word/2010/wordprocessingGroup" xmlns:wpi="http://schemas.microsoft.com/office/word/2010/wordprocessingInk" xmlns:wne="http://schemas.microsoft.com/office/word/2006/wordml" xmlns:wps="http://schemas.microsoft.com/office/word/2010/wordprocessingShape" mc:Ignorable="w14 w15 w16se w16cid w16 w16cex w16sdtdh wp14">
   <w:tbl>
     <w:tblPr>
       <w:tblW w:w="0" w:type="auto"/>
@@ -8600,7 +9097,7 @@
 </file>
 
 <file path=word/footer3.xml><?xml version="1.0" encoding="utf-8"?>
-<w:ftr xmlns:wpc="http://schemas.microsoft.com/office/word/2010/wordprocessingCanvas" xmlns:mc="http://schemas.openxmlformats.org/markup-compatibility/2006" xmlns:o="urn:schemas-microsoft-com:office:office" xmlns:r="http://schemas.openxmlformats.org/officeDocument/2006/relationships" xmlns:m="http://schemas.openxmlformats.org/officeDocument/2006/math" xmlns:v="urn:schemas-microsoft-com:vml" xmlns:wp14="http://schemas.microsoft.com/office/word/2010/wordprocessingDrawing" xmlns:wp="http://schemas.openxmlformats.org/drawingml/2006/wordprocessingDrawing" xmlns:w10="urn:schemas-microsoft-com:office:word" xmlns:w="http://schemas.openxmlformats.org/wordprocessingml/2006/main" xmlns:w14="http://schemas.microsoft.com/office/word/2010/wordml" xmlns:w15="http://schemas.microsoft.com/office/word/2012/wordml" xmlns:wpg="http://schemas.microsoft.com/office/word/2010/wordprocessingGroup" xmlns:wpi="http://schemas.microsoft.com/office/word/2010/wordprocessingInk" xmlns:wne="http://schemas.microsoft.com/office/word/2006/wordml" xmlns:wps="http://schemas.microsoft.com/office/word/2010/wordprocessingShape" mc:Ignorable="w14 w15 wp14">
+<w:ftr xmlns:wpc="http://schemas.microsoft.com/office/word/2010/wordprocessingCanvas" xmlns:cx="http://schemas.microsoft.com/office/drawing/2014/chartex" xmlns:cx1="http://schemas.microsoft.com/office/drawing/2015/9/8/chartex" xmlns:cx2="http://schemas.microsoft.com/office/drawing/2015/10/21/chartex" xmlns:cx3="http://schemas.microsoft.com/office/drawing/2016/5/9/chartex" xmlns:cx4="http://schemas.microsoft.com/office/drawing/2016/5/10/chartex" xmlns:cx5="http://schemas.microsoft.com/office/drawing/2016/5/11/chartex" xmlns:cx6="http://schemas.microsoft.com/office/drawing/2016/5/12/chartex" xmlns:cx7="http://schemas.microsoft.com/office/drawing/2016/5/13/chartex" xmlns:cx8="http://schemas.microsoft.com/office/drawing/2016/5/14/chartex" xmlns:mc="http://schemas.openxmlformats.org/markup-compatibility/2006" xmlns:aink="http://schemas.microsoft.com/office/drawing/2016/ink" xmlns:am3d="http://schemas.microsoft.com/office/drawing/2017/model3d" xmlns:o="urn:schemas-microsoft-com:office:office" xmlns:r="http://schemas.openxmlformats.org/officeDocument/2006/relationships" xmlns:m="http://schemas.openxmlformats.org/officeDocument/2006/math" xmlns:v="urn:schemas-microsoft-com:vml" xmlns:wp14="http://schemas.microsoft.com/office/word/2010/wordprocessingDrawing" xmlns:wp="http://schemas.openxmlformats.org/drawingml/2006/wordprocessingDrawing" xmlns:w10="urn:schemas-microsoft-com:office:word" xmlns:w="http://schemas.openxmlformats.org/wordprocessingml/2006/main" xmlns:w14="http://schemas.microsoft.com/office/word/2010/wordml" xmlns:w15="http://schemas.microsoft.com/office/word/2012/wordml" xmlns:w16cex="http://schemas.microsoft.com/office/word/2018/wordml/cex" xmlns:w16cid="http://schemas.microsoft.com/office/word/2016/wordml/cid" xmlns:w16="http://schemas.microsoft.com/office/word/2018/wordml" xmlns:w16sdtdh="http://schemas.microsoft.com/office/word/2020/wordml/sdtdatahash" xmlns:w16se="http://schemas.microsoft.com/office/word/2015/wordml/symex" xmlns:wpg="http://schemas.microsoft.com/office/word/2010/wordprocessingGroup" xmlns:wpi="http://schemas.microsoft.com/office/word/2010/wordprocessingInk" xmlns:wne="http://schemas.microsoft.com/office/word/2006/wordml" xmlns:wps="http://schemas.microsoft.com/office/word/2010/wordprocessingShape" mc:Ignorable="w14 w15 w16se w16cid w16 w16cex w16sdtdh wp14">
   <w:p>
     <w:pPr>
       <w:pStyle w:val="Footer"/>
@@ -8610,7 +9107,7 @@
 </file>
 
 <file path=word/footnotes.xml><?xml version="1.0" encoding="utf-8"?>
-<w:footnotes xmlns:wpc="http://schemas.microsoft.com/office/word/2010/wordprocessingCanvas" xmlns:mc="http://schemas.openxmlformats.org/markup-compatibility/2006" xmlns:o="urn:schemas-microsoft-com:office:office" xmlns:r="http://schemas.openxmlformats.org/officeDocument/2006/relationships" xmlns:m="http://schemas.openxmlformats.org/officeDocument/2006/math" xmlns:v="urn:schemas-microsoft-com:vml" xmlns:wp14="http://schemas.microsoft.com/office/word/2010/wordprocessingDrawing" xmlns:wp="http://schemas.openxmlformats.org/drawingml/2006/wordprocessingDrawing" xmlns:w10="urn:schemas-microsoft-com:office:word" xmlns:w="http://schemas.openxmlformats.org/wordprocessingml/2006/main" xmlns:w14="http://schemas.microsoft.com/office/word/2010/wordml" xmlns:w15="http://schemas.microsoft.com/office/word/2012/wordml" xmlns:wpg="http://schemas.microsoft.com/office/word/2010/wordprocessingGroup" xmlns:wpi="http://schemas.microsoft.com/office/word/2010/wordprocessingInk" xmlns:wne="http://schemas.microsoft.com/office/word/2006/wordml" xmlns:wps="http://schemas.microsoft.com/office/word/2010/wordprocessingShape" mc:Ignorable="w14 w15 wp14">
+<w:footnotes xmlns:wpc="http://schemas.microsoft.com/office/word/2010/wordprocessingCanvas" xmlns:cx="http://schemas.microsoft.com/office/drawing/2014/chartex" xmlns:cx1="http://schemas.microsoft.com/office/drawing/2015/9/8/chartex" xmlns:cx2="http://schemas.microsoft.com/office/drawing/2015/10/21/chartex" xmlns:cx3="http://schemas.microsoft.com/office/drawing/2016/5/9/chartex" xmlns:cx4="http://schemas.microsoft.com/office/drawing/2016/5/10/chartex" xmlns:cx5="http://schemas.microsoft.com/office/drawing/2016/5/11/chartex" xmlns:cx6="http://schemas.microsoft.com/office/drawing/2016/5/12/chartex" xmlns:cx7="http://schemas.microsoft.com/office/drawing/2016/5/13/chartex" xmlns:cx8="http://schemas.microsoft.com/office/drawing/2016/5/14/chartex" xmlns:mc="http://schemas.openxmlformats.org/markup-compatibility/2006" xmlns:aink="http://schemas.microsoft.com/office/drawing/2016/ink" xmlns:am3d="http://schemas.microsoft.com/office/drawing/2017/model3d" xmlns:o="urn:schemas-microsoft-com:office:office" xmlns:r="http://schemas.openxmlformats.org/officeDocument/2006/relationships" xmlns:m="http://schemas.openxmlformats.org/officeDocument/2006/math" xmlns:v="urn:schemas-microsoft-com:vml" xmlns:wp14="http://schemas.microsoft.com/office/word/2010/wordprocessingDrawing" xmlns:wp="http://schemas.openxmlformats.org/drawingml/2006/wordprocessingDrawing" xmlns:w10="urn:schemas-microsoft-com:office:word" xmlns:w="http://schemas.openxmlformats.org/wordprocessingml/2006/main" xmlns:w14="http://schemas.microsoft.com/office/word/2010/wordml" xmlns:w15="http://schemas.microsoft.com/office/word/2012/wordml" xmlns:w16cex="http://schemas.microsoft.com/office/word/2018/wordml/cex" xmlns:w16cid="http://schemas.microsoft.com/office/word/2016/wordml/cid" xmlns:w16="http://schemas.microsoft.com/office/word/2018/wordml" xmlns:w16sdtdh="http://schemas.microsoft.com/office/word/2020/wordml/sdtdatahash" xmlns:w16se="http://schemas.microsoft.com/office/word/2015/wordml/symex" xmlns:wpg="http://schemas.microsoft.com/office/word/2010/wordprocessingGroup" xmlns:wpi="http://schemas.microsoft.com/office/word/2010/wordprocessingInk" xmlns:wne="http://schemas.microsoft.com/office/word/2006/wordml" xmlns:wps="http://schemas.microsoft.com/office/word/2010/wordprocessingShape" mc:Ignorable="w14 w15 w16se w16cid w16 w16cex w16sdtdh wp14">
   <w:footnote w:type="separator" w:id="-1">
     <w:p>
       <w:pPr>
@@ -8635,7 +9132,7 @@
 </file>
 
 <file path=word/header1.xml><?xml version="1.0" encoding="utf-8"?>
-<w:hdr xmlns:wpc="http://schemas.microsoft.com/office/word/2010/wordprocessingCanvas" xmlns:mc="http://schemas.openxmlformats.org/markup-compatibility/2006" xmlns:o="urn:schemas-microsoft-com:office:office" xmlns:r="http://schemas.openxmlformats.org/officeDocument/2006/relationships" xmlns:m="http://schemas.openxmlformats.org/officeDocument/2006/math" xmlns:v="urn:schemas-microsoft-com:vml" xmlns:wp14="http://schemas.microsoft.com/office/word/2010/wordprocessingDrawing" xmlns:wp="http://schemas.openxmlformats.org/drawingml/2006/wordprocessingDrawing" xmlns:w10="urn:schemas-microsoft-com:office:word" xmlns:w="http://schemas.openxmlformats.org/wordprocessingml/2006/main" xmlns:w14="http://schemas.microsoft.com/office/word/2010/wordml" xmlns:w15="http://schemas.microsoft.com/office/word/2012/wordml" xmlns:wpg="http://schemas.microsoft.com/office/word/2010/wordprocessingGroup" xmlns:wpi="http://schemas.microsoft.com/office/word/2010/wordprocessingInk" xmlns:wne="http://schemas.microsoft.com/office/word/2006/wordml" xmlns:wps="http://schemas.microsoft.com/office/word/2010/wordprocessingShape" mc:Ignorable="w14 w15 wp14">
+<w:hdr xmlns:wpc="http://schemas.microsoft.com/office/word/2010/wordprocessingCanvas" xmlns:cx="http://schemas.microsoft.com/office/drawing/2014/chartex" xmlns:cx1="http://schemas.microsoft.com/office/drawing/2015/9/8/chartex" xmlns:cx2="http://schemas.microsoft.com/office/drawing/2015/10/21/chartex" xmlns:cx3="http://schemas.microsoft.com/office/drawing/2016/5/9/chartex" xmlns:cx4="http://schemas.microsoft.com/office/drawing/2016/5/10/chartex" xmlns:cx5="http://schemas.microsoft.com/office/drawing/2016/5/11/chartex" xmlns:cx6="http://schemas.microsoft.com/office/drawing/2016/5/12/chartex" xmlns:cx7="http://schemas.microsoft.com/office/drawing/2016/5/13/chartex" xmlns:cx8="http://schemas.microsoft.com/office/drawing/2016/5/14/chartex" xmlns:mc="http://schemas.openxmlformats.org/markup-compatibility/2006" xmlns:aink="http://schemas.microsoft.com/office/drawing/2016/ink" xmlns:am3d="http://schemas.microsoft.com/office/drawing/2017/model3d" xmlns:o="urn:schemas-microsoft-com:office:office" xmlns:r="http://schemas.openxmlformats.org/officeDocument/2006/relationships" xmlns:m="http://schemas.openxmlformats.org/officeDocument/2006/math" xmlns:v="urn:schemas-microsoft-com:vml" xmlns:wp14="http://schemas.microsoft.com/office/word/2010/wordprocessingDrawing" xmlns:wp="http://schemas.openxmlformats.org/drawingml/2006/wordprocessingDrawing" xmlns:w10="urn:schemas-microsoft-com:office:word" xmlns:w="http://schemas.openxmlformats.org/wordprocessingml/2006/main" xmlns:w14="http://schemas.microsoft.com/office/word/2010/wordml" xmlns:w15="http://schemas.microsoft.com/office/word/2012/wordml" xmlns:w16cex="http://schemas.microsoft.com/office/word/2018/wordml/cex" xmlns:w16cid="http://schemas.microsoft.com/office/word/2016/wordml/cid" xmlns:w16="http://schemas.microsoft.com/office/word/2018/wordml" xmlns:w16sdtdh="http://schemas.microsoft.com/office/word/2020/wordml/sdtdatahash" xmlns:w16se="http://schemas.microsoft.com/office/word/2015/wordml/symex" xmlns:wpg="http://schemas.microsoft.com/office/word/2010/wordprocessingGroup" xmlns:wpi="http://schemas.microsoft.com/office/word/2010/wordprocessingInk" xmlns:wne="http://schemas.microsoft.com/office/word/2006/wordml" xmlns:wps="http://schemas.microsoft.com/office/word/2010/wordprocessingShape" mc:Ignorable="w14 w15 w16se w16cid w16 w16cex w16sdtdh wp14">
   <w:p>
     <w:pPr>
       <w:rPr>
@@ -8694,7 +9191,7 @@
 </file>
 
 <file path=word/header2.xml><?xml version="1.0" encoding="utf-8"?>
-<w:hdr xmlns:wpc="http://schemas.microsoft.com/office/word/2010/wordprocessingCanvas" xmlns:mc="http://schemas.openxmlformats.org/markup-compatibility/2006" xmlns:o="urn:schemas-microsoft-com:office:office" xmlns:r="http://schemas.openxmlformats.org/officeDocument/2006/relationships" xmlns:m="http://schemas.openxmlformats.org/officeDocument/2006/math" xmlns:v="urn:schemas-microsoft-com:vml" xmlns:wp14="http://schemas.microsoft.com/office/word/2010/wordprocessingDrawing" xmlns:wp="http://schemas.openxmlformats.org/drawingml/2006/wordprocessingDrawing" xmlns:w10="urn:schemas-microsoft-com:office:word" xmlns:w="http://schemas.openxmlformats.org/wordprocessingml/2006/main" xmlns:w14="http://schemas.microsoft.com/office/word/2010/wordml" xmlns:w15="http://schemas.microsoft.com/office/word/2012/wordml" xmlns:wpg="http://schemas.microsoft.com/office/word/2010/wordprocessingGroup" xmlns:wpi="http://schemas.microsoft.com/office/word/2010/wordprocessingInk" xmlns:wne="http://schemas.microsoft.com/office/word/2006/wordml" xmlns:wps="http://schemas.microsoft.com/office/word/2010/wordprocessingShape" mc:Ignorable="w14 w15 wp14">
+<w:hdr xmlns:wpc="http://schemas.microsoft.com/office/word/2010/wordprocessingCanvas" xmlns:cx="http://schemas.microsoft.com/office/drawing/2014/chartex" xmlns:cx1="http://schemas.microsoft.com/office/drawing/2015/9/8/chartex" xmlns:cx2="http://schemas.microsoft.com/office/drawing/2015/10/21/chartex" xmlns:cx3="http://schemas.microsoft.com/office/drawing/2016/5/9/chartex" xmlns:cx4="http://schemas.microsoft.com/office/drawing/2016/5/10/chartex" xmlns:cx5="http://schemas.microsoft.com/office/drawing/2016/5/11/chartex" xmlns:cx6="http://schemas.microsoft.com/office/drawing/2016/5/12/chartex" xmlns:cx7="http://schemas.microsoft.com/office/drawing/2016/5/13/chartex" xmlns:cx8="http://schemas.microsoft.com/office/drawing/2016/5/14/chartex" xmlns:mc="http://schemas.openxmlformats.org/markup-compatibility/2006" xmlns:aink="http://schemas.microsoft.com/office/drawing/2016/ink" xmlns:am3d="http://schemas.microsoft.com/office/drawing/2017/model3d" xmlns:o="urn:schemas-microsoft-com:office:office" xmlns:r="http://schemas.openxmlformats.org/officeDocument/2006/relationships" xmlns:m="http://schemas.openxmlformats.org/officeDocument/2006/math" xmlns:v="urn:schemas-microsoft-com:vml" xmlns:wp14="http://schemas.microsoft.com/office/word/2010/wordprocessingDrawing" xmlns:wp="http://schemas.openxmlformats.org/drawingml/2006/wordprocessingDrawing" xmlns:w10="urn:schemas-microsoft-com:office:word" xmlns:w="http://schemas.openxmlformats.org/wordprocessingml/2006/main" xmlns:w14="http://schemas.microsoft.com/office/word/2010/wordml" xmlns:w15="http://schemas.microsoft.com/office/word/2012/wordml" xmlns:w16cex="http://schemas.microsoft.com/office/word/2018/wordml/cex" xmlns:w16cid="http://schemas.microsoft.com/office/word/2016/wordml/cid" xmlns:w16="http://schemas.microsoft.com/office/word/2018/wordml" xmlns:w16sdtdh="http://schemas.microsoft.com/office/word/2020/wordml/sdtdatahash" xmlns:w16se="http://schemas.microsoft.com/office/word/2015/wordml/symex" xmlns:wpg="http://schemas.microsoft.com/office/word/2010/wordprocessingGroup" xmlns:wpi="http://schemas.microsoft.com/office/word/2010/wordprocessingInk" xmlns:wne="http://schemas.microsoft.com/office/word/2006/wordml" xmlns:wps="http://schemas.microsoft.com/office/word/2010/wordprocessingShape" mc:Ignorable="w14 w15 w16se w16cid w16 w16cex w16sdtdh wp14">
   <w:tbl>
     <w:tblPr>
       <w:tblW w:w="0" w:type="auto"/>
@@ -8885,7 +9382,7 @@
 </file>
 
 <file path=word/header3.xml><?xml version="1.0" encoding="utf-8"?>
-<w:hdr xmlns:wpc="http://schemas.microsoft.com/office/word/2010/wordprocessingCanvas" xmlns:mc="http://schemas.openxmlformats.org/markup-compatibility/2006" xmlns:o="urn:schemas-microsoft-com:office:office" xmlns:r="http://schemas.openxmlformats.org/officeDocument/2006/relationships" xmlns:m="http://schemas.openxmlformats.org/officeDocument/2006/math" xmlns:v="urn:schemas-microsoft-com:vml" xmlns:wp14="http://schemas.microsoft.com/office/word/2010/wordprocessingDrawing" xmlns:wp="http://schemas.openxmlformats.org/drawingml/2006/wordprocessingDrawing" xmlns:w10="urn:schemas-microsoft-com:office:word" xmlns:w="http://schemas.openxmlformats.org/wordprocessingml/2006/main" xmlns:w14="http://schemas.microsoft.com/office/word/2010/wordml" xmlns:w15="http://schemas.microsoft.com/office/word/2012/wordml" xmlns:wpg="http://schemas.microsoft.com/office/word/2010/wordprocessingGroup" xmlns:wpi="http://schemas.microsoft.com/office/word/2010/wordprocessingInk" xmlns:wne="http://schemas.microsoft.com/office/word/2006/wordml" xmlns:wps="http://schemas.microsoft.com/office/word/2010/wordprocessingShape" mc:Ignorable="w14 w15 wp14">
+<w:hdr xmlns:wpc="http://schemas.microsoft.com/office/word/2010/wordprocessingCanvas" xmlns:cx="http://schemas.microsoft.com/office/drawing/2014/chartex" xmlns:cx1="http://schemas.microsoft.com/office/drawing/2015/9/8/chartex" xmlns:cx2="http://schemas.microsoft.com/office/drawing/2015/10/21/chartex" xmlns:cx3="http://schemas.microsoft.com/office/drawing/2016/5/9/chartex" xmlns:cx4="http://schemas.microsoft.com/office/drawing/2016/5/10/chartex" xmlns:cx5="http://schemas.microsoft.com/office/drawing/2016/5/11/chartex" xmlns:cx6="http://schemas.microsoft.com/office/drawing/2016/5/12/chartex" xmlns:cx7="http://schemas.microsoft.com/office/drawing/2016/5/13/chartex" xmlns:cx8="http://schemas.microsoft.com/office/drawing/2016/5/14/chartex" xmlns:mc="http://schemas.openxmlformats.org/markup-compatibility/2006" xmlns:aink="http://schemas.microsoft.com/office/drawing/2016/ink" xmlns:am3d="http://schemas.microsoft.com/office/drawing/2017/model3d" xmlns:o="urn:schemas-microsoft-com:office:office" xmlns:r="http://schemas.openxmlformats.org/officeDocument/2006/relationships" xmlns:m="http://schemas.openxmlformats.org/officeDocument/2006/math" xmlns:v="urn:schemas-microsoft-com:vml" xmlns:wp14="http://schemas.microsoft.com/office/word/2010/wordprocessingDrawing" xmlns:wp="http://schemas.openxmlformats.org/drawingml/2006/wordprocessingDrawing" xmlns:w10="urn:schemas-microsoft-com:office:word" xmlns:w="http://schemas.openxmlformats.org/wordprocessingml/2006/main" xmlns:w14="http://schemas.microsoft.com/office/word/2010/wordml" xmlns:w15="http://schemas.microsoft.com/office/word/2012/wordml" xmlns:w16cex="http://schemas.microsoft.com/office/word/2018/wordml/cex" xmlns:w16cid="http://schemas.microsoft.com/office/word/2016/wordml/cid" xmlns:w16="http://schemas.microsoft.com/office/word/2018/wordml" xmlns:w16sdtdh="http://schemas.microsoft.com/office/word/2020/wordml/sdtdatahash" xmlns:w16se="http://schemas.microsoft.com/office/word/2015/wordml/symex" xmlns:wpg="http://schemas.microsoft.com/office/word/2010/wordprocessingGroup" xmlns:wpi="http://schemas.microsoft.com/office/word/2010/wordprocessingInk" xmlns:wne="http://schemas.microsoft.com/office/word/2006/wordml" xmlns:wps="http://schemas.microsoft.com/office/word/2010/wordprocessingShape" mc:Ignorable="w14 w15 w16se w16cid w16 w16cex w16sdtdh wp14">
   <w:p>
     <w:pPr>
       <w:pStyle w:val="Header"/>
@@ -8895,7 +9392,7 @@
 </file>
 
 <file path=word/numbering.xml><?xml version="1.0" encoding="utf-8"?>
-<w:numbering xmlns:wpc="http://schemas.microsoft.com/office/word/2010/wordprocessingCanvas" xmlns:mc="http://schemas.openxmlformats.org/markup-compatibility/2006" xmlns:o="urn:schemas-microsoft-com:office:office" xmlns:r="http://schemas.openxmlformats.org/officeDocument/2006/relationships" xmlns:m="http://schemas.openxmlformats.org/officeDocument/2006/math" xmlns:v="urn:schemas-microsoft-com:vml" xmlns:wp14="http://schemas.microsoft.com/office/word/2010/wordprocessingDrawing" xmlns:wp="http://schemas.openxmlformats.org/drawingml/2006/wordprocessingDrawing" xmlns:w10="urn:schemas-microsoft-com:office:word" xmlns:w="http://schemas.openxmlformats.org/wordprocessingml/2006/main" xmlns:w14="http://schemas.microsoft.com/office/word/2010/wordml" xmlns:w15="http://schemas.microsoft.com/office/word/2012/wordml" xmlns:wpg="http://schemas.microsoft.com/office/word/2010/wordprocessingGroup" xmlns:wpi="http://schemas.microsoft.com/office/word/2010/wordprocessingInk" xmlns:wne="http://schemas.microsoft.com/office/word/2006/wordml" xmlns:wps="http://schemas.microsoft.com/office/word/2010/wordprocessingShape" mc:Ignorable="w14 w15 wp14">
+<w:numbering xmlns:wpc="http://schemas.microsoft.com/office/word/2010/wordprocessingCanvas" xmlns:cx="http://schemas.microsoft.com/office/drawing/2014/chartex" xmlns:cx1="http://schemas.microsoft.com/office/drawing/2015/9/8/chartex" xmlns:cx2="http://schemas.microsoft.com/office/drawing/2015/10/21/chartex" xmlns:cx3="http://schemas.microsoft.com/office/drawing/2016/5/9/chartex" xmlns:cx4="http://schemas.microsoft.com/office/drawing/2016/5/10/chartex" xmlns:cx5="http://schemas.microsoft.com/office/drawing/2016/5/11/chartex" xmlns:cx6="http://schemas.microsoft.com/office/drawing/2016/5/12/chartex" xmlns:cx7="http://schemas.microsoft.com/office/drawing/2016/5/13/chartex" xmlns:cx8="http://schemas.microsoft.com/office/drawing/2016/5/14/chartex" xmlns:mc="http://schemas.openxmlformats.org/markup-compatibility/2006" xmlns:aink="http://schemas.microsoft.com/office/drawing/2016/ink" xmlns:am3d="http://schemas.microsoft.com/office/drawing/2017/model3d" xmlns:o="urn:schemas-microsoft-com:office:office" xmlns:r="http://schemas.openxmlformats.org/officeDocument/2006/relationships" xmlns:m="http://schemas.openxmlformats.org/officeDocument/2006/math" xmlns:v="urn:schemas-microsoft-com:vml" xmlns:wp14="http://schemas.microsoft.com/office/word/2010/wordprocessingDrawing" xmlns:wp="http://schemas.openxmlformats.org/drawingml/2006/wordprocessingDrawing" xmlns:w10="urn:schemas-microsoft-com:office:word" xmlns:w="http://schemas.openxmlformats.org/wordprocessingml/2006/main" xmlns:w14="http://schemas.microsoft.com/office/word/2010/wordml" xmlns:w15="http://schemas.microsoft.com/office/word/2012/wordml" xmlns:w16cex="http://schemas.microsoft.com/office/word/2018/wordml/cex" xmlns:w16cid="http://schemas.microsoft.com/office/word/2016/wordml/cid" xmlns:w16="http://schemas.microsoft.com/office/word/2018/wordml" xmlns:w16sdtdh="http://schemas.microsoft.com/office/word/2020/wordml/sdtdatahash" xmlns:w16se="http://schemas.microsoft.com/office/word/2015/wordml/symex" xmlns:wpg="http://schemas.microsoft.com/office/word/2010/wordprocessingGroup" xmlns:wpi="http://schemas.microsoft.com/office/word/2010/wordprocessingInk" xmlns:wne="http://schemas.microsoft.com/office/word/2006/wordml" xmlns:wps="http://schemas.microsoft.com/office/word/2010/wordprocessingShape" mc:Ignorable="w14 w15 w16se w16cid w16 w16cex w16sdtdh wp14">
   <w:abstractNum w:abstractNumId="0" w15:restartNumberingAfterBreak="0">
     <w:nsid w:val="015E1E6E"/>
     <w:multiLevelType w:val="singleLevel"/>
@@ -9451,7 +9948,7 @@
 </file>
 
 <file path=word/styles.xml><?xml version="1.0" encoding="utf-8"?>
-<w:styles xmlns:mc="http://schemas.openxmlformats.org/markup-compatibility/2006" xmlns:r="http://schemas.openxmlformats.org/officeDocument/2006/relationships" xmlns:w="http://schemas.openxmlformats.org/wordprocessingml/2006/main" xmlns:w14="http://schemas.microsoft.com/office/word/2010/wordml" xmlns:w15="http://schemas.microsoft.com/office/word/2012/wordml" mc:Ignorable="w14 w15">
+<w:styles xmlns:mc="http://schemas.openxmlformats.org/markup-compatibility/2006" xmlns:r="http://schemas.openxmlformats.org/officeDocument/2006/relationships" xmlns:w="http://schemas.openxmlformats.org/wordprocessingml/2006/main" xmlns:w14="http://schemas.microsoft.com/office/word/2010/wordml" xmlns:w15="http://schemas.microsoft.com/office/word/2012/wordml" xmlns:w16cex="http://schemas.microsoft.com/office/word/2018/wordml/cex" xmlns:w16cid="http://schemas.microsoft.com/office/word/2016/wordml/cid" xmlns:w16="http://schemas.microsoft.com/office/word/2018/wordml" xmlns:w16sdtdh="http://schemas.microsoft.com/office/word/2020/wordml/sdtdatahash" xmlns:w16se="http://schemas.microsoft.com/office/word/2015/wordml/symex" mc:Ignorable="w14 w15 w16se w16cid w16 w16cex w16sdtdh">
   <w:docDefaults>
     <w:rPrDefault>
       <w:rPr>
@@ -9467,7 +9964,7 @@
       </w:pPr>
     </w:pPrDefault>
   </w:docDefaults>
-  <w:latentStyles w:defLockedState="0" w:defUIPriority="99" w:defSemiHidden="0" w:defUnhideWhenUsed="0" w:defQFormat="0" w:count="371">
+  <w:latentStyles w:defLockedState="0" w:defUIPriority="99" w:defSemiHidden="0" w:defUnhideWhenUsed="0" w:defQFormat="0" w:count="376">
     <w:lsdException w:name="Normal" w:uiPriority="0" w:qFormat="1"/>
     <w:lsdException w:name="heading 1" w:uiPriority="0" w:qFormat="1"/>
     <w:lsdException w:name="heading 2" w:semiHidden="1" w:uiPriority="0" w:unhideWhenUsed="1" w:qFormat="1"/>
@@ -9839,6 +10336,11 @@
     <w:lsdException w:name="List Table 5 Dark Accent 6" w:uiPriority="50"/>
     <w:lsdException w:name="List Table 6 Colorful Accent 6" w:uiPriority="51"/>
     <w:lsdException w:name="List Table 7 Colorful Accent 6" w:uiPriority="52"/>
+    <w:lsdException w:name="Mention" w:semiHidden="1" w:unhideWhenUsed="1"/>
+    <w:lsdException w:name="Smart Hyperlink" w:semiHidden="1" w:unhideWhenUsed="1"/>
+    <w:lsdException w:name="Hashtag" w:semiHidden="1" w:unhideWhenUsed="1"/>
+    <w:lsdException w:name="Unresolved Mention" w:semiHidden="1" w:unhideWhenUsed="1"/>
+    <w:lsdException w:name="Smart Link" w:semiHidden="1" w:unhideWhenUsed="1"/>
   </w:latentStyles>
   <w:style w:type="paragraph" w:default="1" w:styleId="Normal">
     <w:name w:val="Normal"/>

</xml_diff>